<commit_message>
Plano de teste- versao 0.3
Acrescimo do roteiro
</commit_message>
<xml_diff>
--- a/Plano de teste.docx
+++ b/Plano de teste.docx
@@ -117,14 +117,7 @@
           <w:sz w:val="24"/>
           <w:szCs w:val="24"/>
         </w:rPr>
-        <w:t>Listar os elementos re</w:t>
-      </w:r>
-      <w:r>
-        <w:rPr>
-          <w:sz w:val="24"/>
-          <w:szCs w:val="24"/>
-        </w:rPr>
-        <w:t>sultantes do projeto de testes.</w:t>
+        <w:t>Listar os elementos resultantes do projeto de testes.</w:t>
       </w:r>
     </w:p>
     <w:p>
@@ -211,19 +204,7 @@
         <w:rPr>
           <w:sz w:val="22"/>
         </w:rPr>
-        <w:t>A lista abaixo iden</w:t>
-      </w:r>
-      <w:r>
-        <w:rPr>
-          <w:sz w:val="22"/>
-        </w:rPr>
-        <w:t>tifica aqueles itens</w:t>
-      </w:r>
-      <w:r>
-        <w:rPr>
-          <w:sz w:val="22"/>
-        </w:rPr>
-        <w:t xml:space="preserve">, requisitos funcionais e não funcionais – que foram identificados como alvos de teste. Essa lista representa o que será testado. </w:t>
+        <w:t xml:space="preserve">A lista abaixo identifica aqueles itens, requisitos funcionais e não funcionais – que foram identificados como alvos de teste. Essa lista representa o que será testado. </w:t>
       </w:r>
     </w:p>
     <w:p>
@@ -248,6 +229,14 @@
           <w:szCs w:val="24"/>
         </w:rPr>
         <w:t>Teste de entrada</w:t>
+      </w:r>
+      <w:r>
+        <w:rPr>
+          <w:b/>
+          <w:sz w:val="24"/>
+          <w:szCs w:val="24"/>
+        </w:rPr>
+        <w:t xml:space="preserve"> – T1</w:t>
       </w:r>
     </w:p>
     <w:p>
@@ -330,20 +319,28 @@
         </w:rPr>
         <w:t>do Cálculo aritmético</w:t>
       </w:r>
-    </w:p>
-    <w:p>
-      <w:pPr>
-        <w:rPr>
-          <w:sz w:val="24"/>
-          <w:szCs w:val="24"/>
-        </w:rPr>
-      </w:pPr>
       <w:r>
         <w:rPr>
           <w:b/>
           <w:sz w:val="24"/>
           <w:szCs w:val="24"/>
         </w:rPr>
+        <w:t xml:space="preserve"> –T2</w:t>
+      </w:r>
+    </w:p>
+    <w:p>
+      <w:pPr>
+        <w:rPr>
+          <w:sz w:val="24"/>
+          <w:szCs w:val="24"/>
+        </w:rPr>
+      </w:pPr>
+      <w:r>
+        <w:rPr>
+          <w:b/>
+          <w:sz w:val="24"/>
+          <w:szCs w:val="24"/>
+        </w:rPr>
         <w:tab/>
       </w:r>
       <w:r>
@@ -351,14 +348,28 @@
           <w:sz w:val="24"/>
           <w:szCs w:val="24"/>
         </w:rPr>
-        <w:t xml:space="preserve">Verificar </w:t>
-      </w:r>
-      <w:r>
-        <w:rPr>
-          <w:sz w:val="24"/>
-          <w:szCs w:val="24"/>
-        </w:rPr>
-        <w:t>a escolha desse tipo de calculo</w:t>
+        <w:t>Escolher</w:t>
+      </w:r>
+      <w:r>
+        <w:rPr>
+          <w:sz w:val="24"/>
+          <w:szCs w:val="24"/>
+        </w:rPr>
+        <w:t xml:space="preserve"> tipo</w:t>
+      </w:r>
+      <w:r>
+        <w:rPr>
+          <w:sz w:val="24"/>
+          <w:szCs w:val="24"/>
+        </w:rPr>
+        <w:t xml:space="preserve"> de </w:t>
+      </w:r>
+      <w:r>
+        <w:rPr>
+          <w:sz w:val="24"/>
+          <w:szCs w:val="24"/>
+        </w:rPr>
+        <w:t>cálculo A</w:t>
       </w:r>
     </w:p>
     <w:p>
@@ -416,20 +427,28 @@
         </w:rPr>
         <w:t xml:space="preserve"> geométrico </w:t>
       </w:r>
-    </w:p>
-    <w:p>
-      <w:pPr>
-        <w:rPr>
-          <w:sz w:val="24"/>
-          <w:szCs w:val="24"/>
-        </w:rPr>
-      </w:pPr>
       <w:r>
         <w:rPr>
           <w:b/>
           <w:sz w:val="24"/>
           <w:szCs w:val="24"/>
         </w:rPr>
+        <w:t>– T3</w:t>
+      </w:r>
+    </w:p>
+    <w:p>
+      <w:pPr>
+        <w:rPr>
+          <w:sz w:val="24"/>
+          <w:szCs w:val="24"/>
+        </w:rPr>
+      </w:pPr>
+      <w:r>
+        <w:rPr>
+          <w:b/>
+          <w:sz w:val="24"/>
+          <w:szCs w:val="24"/>
+        </w:rPr>
         <w:tab/>
       </w:r>
       <w:r>
@@ -437,7 +456,21 @@
           <w:sz w:val="24"/>
           <w:szCs w:val="24"/>
         </w:rPr>
-        <w:t>Verificar a escolha desse tipo de calculo</w:t>
+        <w:t>Escolher tipo</w:t>
+      </w:r>
+      <w:r>
+        <w:rPr>
+          <w:sz w:val="24"/>
+          <w:szCs w:val="24"/>
+        </w:rPr>
+        <w:t xml:space="preserve"> de </w:t>
+      </w:r>
+      <w:r>
+        <w:rPr>
+          <w:sz w:val="24"/>
+          <w:szCs w:val="24"/>
+        </w:rPr>
+        <w:t>cálculo B</w:t>
       </w:r>
     </w:p>
     <w:p>
@@ -490,6 +523,14 @@
         <w:tab/>
         <w:t>Teste de saída</w:t>
       </w:r>
+      <w:r>
+        <w:rPr>
+          <w:b/>
+          <w:sz w:val="24"/>
+          <w:szCs w:val="24"/>
+        </w:rPr>
+        <w:t xml:space="preserve"> – T4</w:t>
+      </w:r>
     </w:p>
     <w:p>
       <w:pPr>
@@ -603,94 +644,2979 @@
           <w:szCs w:val="24"/>
         </w:rPr>
       </w:pPr>
+    </w:p>
+    <w:p>
+      <w:pPr>
+        <w:rPr>
+          <w:sz w:val="24"/>
+          <w:szCs w:val="24"/>
+        </w:rPr>
+      </w:pPr>
+      <w:r>
+        <w:rPr>
+          <w:sz w:val="24"/>
+          <w:szCs w:val="24"/>
+        </w:rPr>
+        <w:t xml:space="preserve">Níveis </w:t>
+      </w:r>
+    </w:p>
+    <w:p>
+      <w:pPr>
+        <w:rPr>
+          <w:sz w:val="24"/>
+          <w:szCs w:val="24"/>
+        </w:rPr>
+      </w:pPr>
+      <w:r>
+        <w:rPr>
+          <w:sz w:val="24"/>
+          <w:szCs w:val="24"/>
+        </w:rPr>
+        <w:t xml:space="preserve">Para </w:t>
+      </w:r>
+      <w:r>
+        <w:rPr>
+          <w:sz w:val="24"/>
+          <w:szCs w:val="24"/>
+        </w:rPr>
+        <w:t xml:space="preserve">validar </w:t>
+      </w:r>
+      <w:r>
+        <w:rPr>
+          <w:sz w:val="24"/>
+          <w:szCs w:val="24"/>
+        </w:rPr>
+        <w:t xml:space="preserve">os </w:t>
+      </w:r>
+      <w:r>
+        <w:rPr>
+          <w:sz w:val="24"/>
+          <w:szCs w:val="24"/>
+        </w:rPr>
+        <w:t>dados válidos e inválidos via I/O</w:t>
+      </w:r>
+      <w:r>
+        <w:rPr>
+          <w:sz w:val="24"/>
+          <w:szCs w:val="24"/>
+        </w:rPr>
+        <w:t xml:space="preserve"> usamos o teste unitário na verificação de entrada e saída. No teste dos cálculos os módulos são combinados através do teste de integração e como próximo passo fizemos o teste de sistema </w:t>
+      </w:r>
+      <w:r>
+        <w:rPr>
+          <w:sz w:val="24"/>
+          <w:szCs w:val="24"/>
+        </w:rPr>
+        <w:t xml:space="preserve">em que </w:t>
+      </w:r>
+      <w:r>
+        <w:rPr>
+          <w:sz w:val="24"/>
+          <w:szCs w:val="24"/>
+        </w:rPr>
+        <w:t>o sistema completo (integrado) foi</w:t>
+      </w:r>
+      <w:r>
+        <w:rPr>
+          <w:sz w:val="24"/>
+          <w:szCs w:val="24"/>
+        </w:rPr>
+        <w:t xml:space="preserve"> testado</w:t>
+      </w:r>
+      <w:r>
+        <w:rPr>
+          <w:sz w:val="24"/>
+          <w:szCs w:val="24"/>
+        </w:rPr>
+        <w:t>.</w:t>
+      </w:r>
+    </w:p>
+    <w:p>
+      <w:pPr>
+        <w:rPr>
+          <w:sz w:val="24"/>
+          <w:szCs w:val="24"/>
+          <w:lang w:val="en-US"/>
+        </w:rPr>
+      </w:pPr>
+    </w:p>
+    <w:p>
+      <w:pPr>
+        <w:rPr>
+          <w:sz w:val="24"/>
+          <w:szCs w:val="24"/>
+        </w:rPr>
+      </w:pPr>
+      <w:r>
+        <w:rPr>
+          <w:sz w:val="24"/>
+          <w:szCs w:val="24"/>
+        </w:rPr>
+        <w:t>Técnicas</w:t>
+      </w:r>
+    </w:p>
+    <w:p>
+      <w:pPr>
+        <w:rPr>
+          <w:sz w:val="24"/>
+          <w:szCs w:val="24"/>
+          <w:lang w:val="en-US"/>
+        </w:rPr>
+      </w:pPr>
+      <w:r>
+        <w:rPr>
+          <w:sz w:val="24"/>
+          <w:szCs w:val="24"/>
+        </w:rPr>
+        <w:t>Usamos o teste funcional pois avaliamos pela interface do sistema e junto o teste não funcional que avaliou e afirmou sua usabilidade e eficiência</w:t>
+      </w:r>
+      <w:r>
+        <w:rPr>
+          <w:sz w:val="24"/>
+          <w:szCs w:val="24"/>
+          <w:lang w:val="en-US"/>
+        </w:rPr>
+        <w:t xml:space="preserve">, </w:t>
+      </w:r>
+      <w:r>
+        <w:rPr>
+          <w:sz w:val="24"/>
+          <w:szCs w:val="24"/>
+        </w:rPr>
+        <w:t>podendo</w:t>
+      </w:r>
+      <w:r>
+        <w:rPr>
+          <w:sz w:val="24"/>
+          <w:szCs w:val="24"/>
+          <w:lang w:val="en-US"/>
+        </w:rPr>
+        <w:t xml:space="preserve"> </w:t>
+      </w:r>
+      <w:r>
+        <w:rPr>
+          <w:sz w:val="24"/>
+          <w:szCs w:val="24"/>
+        </w:rPr>
+        <w:t>assim</w:t>
+      </w:r>
+      <w:r>
+        <w:rPr>
+          <w:sz w:val="24"/>
+          <w:szCs w:val="24"/>
+        </w:rPr>
+        <w:t xml:space="preserve"> confirma se o sistema foi entregue de forma satisfatória. </w:t>
+      </w:r>
+      <w:r>
+        <w:rPr>
+          <w:sz w:val="24"/>
+          <w:szCs w:val="24"/>
+          <w:lang w:val="en-US"/>
+        </w:rPr>
+        <w:t xml:space="preserve"> </w:t>
+      </w:r>
+    </w:p>
+    <w:p>
+      <w:pPr>
+        <w:rPr>
+          <w:sz w:val="24"/>
+          <w:szCs w:val="24"/>
+          <w:lang w:val="en-US"/>
+        </w:rPr>
+      </w:pPr>
+    </w:p>
+    <w:p>
+      <w:pPr>
+        <w:rPr>
+          <w:sz w:val="24"/>
+          <w:szCs w:val="24"/>
+        </w:rPr>
+      </w:pPr>
+    </w:p>
+    <w:p>
+      <w:pPr>
+        <w:rPr>
+          <w:sz w:val="24"/>
+          <w:szCs w:val="24"/>
+        </w:rPr>
+      </w:pPr>
+    </w:p>
+    <w:p>
+      <w:pPr>
+        <w:pStyle w:val="Ttulo2"/>
+        <w:rPr>
+          <w:lang w:val="en-US"/>
+        </w:rPr>
+      </w:pPr>
+      <w:r>
+        <w:lastRenderedPageBreak/>
+        <w:t>Roteiro</w:t>
+      </w:r>
+      <w:r>
+        <w:rPr>
+          <w:lang w:val="en-US"/>
+        </w:rPr>
+        <w:t xml:space="preserve"> de </w:t>
+      </w:r>
+      <w:proofErr w:type="spellStart"/>
+      <w:r>
+        <w:rPr>
+          <w:lang w:val="en-US"/>
+        </w:rPr>
+        <w:t>teste</w:t>
+      </w:r>
+      <w:proofErr w:type="spellEnd"/>
+    </w:p>
+    <w:p>
+      <w:pPr>
+        <w:rPr>
+          <w:rFonts w:eastAsiaTheme="minorHAnsi"/>
+          <w:sz w:val="24"/>
+          <w:szCs w:val="24"/>
+        </w:rPr>
+      </w:pPr>
+      <w:r>
+        <w:rPr>
+          <w:rFonts w:eastAsiaTheme="minorHAnsi"/>
+          <w:sz w:val="24"/>
+          <w:szCs w:val="24"/>
+        </w:rPr>
+        <w:t xml:space="preserve">Roteiro 1 </w:t>
+      </w:r>
       <w:bookmarkStart w:id="1" w:name="_GoBack"/>
       <w:bookmarkEnd w:id="1"/>
     </w:p>
     <w:p>
       <w:pPr>
         <w:rPr>
-          <w:sz w:val="24"/>
-          <w:szCs w:val="24"/>
-        </w:rPr>
-      </w:pPr>
-      <w:r>
-        <w:rPr>
-          <w:sz w:val="24"/>
-          <w:szCs w:val="24"/>
-        </w:rPr>
-        <w:t xml:space="preserve">Níveis </w:t>
-      </w:r>
-    </w:p>
-    <w:p>
-      <w:pPr>
-        <w:rPr>
-          <w:sz w:val="24"/>
-          <w:szCs w:val="24"/>
-        </w:rPr>
-      </w:pPr>
-      <w:r>
-        <w:rPr>
-          <w:sz w:val="24"/>
-          <w:szCs w:val="24"/>
-        </w:rPr>
-        <w:t xml:space="preserve">Para </w:t>
-      </w:r>
-      <w:r>
-        <w:rPr>
-          <w:sz w:val="24"/>
-          <w:szCs w:val="24"/>
-        </w:rPr>
-        <w:t xml:space="preserve">validar </w:t>
-      </w:r>
-      <w:r>
-        <w:rPr>
-          <w:sz w:val="24"/>
-          <w:szCs w:val="24"/>
-        </w:rPr>
-        <w:t xml:space="preserve">os </w:t>
-      </w:r>
-      <w:r>
-        <w:rPr>
-          <w:sz w:val="24"/>
-          <w:szCs w:val="24"/>
-        </w:rPr>
-        <w:t>dados válidos e inválidos via I/O</w:t>
-      </w:r>
-      <w:r>
-        <w:rPr>
-          <w:sz w:val="24"/>
-          <w:szCs w:val="24"/>
-        </w:rPr>
-        <w:t xml:space="preserve"> usamos o teste unitário na verificação de entrada e saída. No teste dos cálculos os módulos são combinados através do teste de integração e como próximo passo fizemos o teste de sistema </w:t>
-      </w:r>
-      <w:r>
-        <w:rPr>
-          <w:sz w:val="24"/>
-          <w:szCs w:val="24"/>
-        </w:rPr>
-        <w:t xml:space="preserve">em que </w:t>
-      </w:r>
-      <w:r>
-        <w:rPr>
-          <w:sz w:val="24"/>
-          <w:szCs w:val="24"/>
-        </w:rPr>
-        <w:t>o sistema completo (integrado) foi</w:t>
-      </w:r>
-      <w:r>
-        <w:rPr>
-          <w:sz w:val="24"/>
-          <w:szCs w:val="24"/>
-        </w:rPr>
-        <w:t xml:space="preserve"> testado</w:t>
-      </w:r>
-      <w:r>
-        <w:rPr>
-          <w:sz w:val="24"/>
-          <w:szCs w:val="24"/>
-        </w:rPr>
-        <w:t>.</w:t>
-      </w:r>
+          <w:rFonts w:eastAsiaTheme="minorHAnsi"/>
+          <w:sz w:val="24"/>
+          <w:szCs w:val="24"/>
+        </w:rPr>
+      </w:pPr>
+    </w:p>
+    <w:tbl>
+      <w:tblPr>
+        <w:tblStyle w:val="Tabelacomgrade"/>
+        <w:tblW w:w="0" w:type="auto"/>
+        <w:tblLook w:val="04A0" w:firstRow="1" w:lastRow="0" w:firstColumn="1" w:lastColumn="0" w:noHBand="0" w:noVBand="1"/>
+      </w:tblPr>
+      <w:tblGrid>
+        <w:gridCol w:w="4247"/>
+        <w:gridCol w:w="4247"/>
+      </w:tblGrid>
+      <w:tr>
+        <w:tc>
+          <w:tcPr>
+            <w:tcW w:w="4247" w:type="dxa"/>
+          </w:tcPr>
+          <w:p>
+            <w:pPr>
+              <w:rPr>
+                <w:rFonts w:eastAsiaTheme="minorHAnsi"/>
+                <w:sz w:val="24"/>
+                <w:szCs w:val="24"/>
+              </w:rPr>
+            </w:pPr>
+            <w:r>
+              <w:rPr>
+                <w:rFonts w:eastAsiaTheme="minorHAnsi"/>
+                <w:sz w:val="24"/>
+                <w:szCs w:val="24"/>
+              </w:rPr>
+              <w:t>ID</w:t>
+            </w:r>
+          </w:p>
+        </w:tc>
+        <w:tc>
+          <w:tcPr>
+            <w:tcW w:w="4247" w:type="dxa"/>
+          </w:tcPr>
+          <w:p>
+            <w:pPr>
+              <w:rPr>
+                <w:rFonts w:eastAsiaTheme="minorHAnsi"/>
+                <w:sz w:val="24"/>
+                <w:szCs w:val="24"/>
+              </w:rPr>
+            </w:pPr>
+            <w:r>
+              <w:rPr>
+                <w:rFonts w:eastAsiaTheme="minorHAnsi"/>
+                <w:sz w:val="24"/>
+                <w:szCs w:val="24"/>
+              </w:rPr>
+              <w:t>T1</w:t>
+            </w:r>
+          </w:p>
+        </w:tc>
+      </w:tr>
+      <w:tr>
+        <w:tc>
+          <w:tcPr>
+            <w:tcW w:w="4247" w:type="dxa"/>
+          </w:tcPr>
+          <w:p>
+            <w:pPr>
+              <w:rPr>
+                <w:rFonts w:eastAsiaTheme="minorHAnsi"/>
+                <w:sz w:val="24"/>
+                <w:szCs w:val="24"/>
+              </w:rPr>
+            </w:pPr>
+            <w:r>
+              <w:rPr>
+                <w:rFonts w:eastAsiaTheme="minorHAnsi"/>
+                <w:sz w:val="24"/>
+                <w:szCs w:val="24"/>
+              </w:rPr>
+              <w:t>Caso de teste</w:t>
+            </w:r>
+          </w:p>
+        </w:tc>
+        <w:tc>
+          <w:tcPr>
+            <w:tcW w:w="4247" w:type="dxa"/>
+          </w:tcPr>
+          <w:p>
+            <w:pPr>
+              <w:rPr>
+                <w:rFonts w:eastAsiaTheme="minorHAnsi"/>
+                <w:sz w:val="24"/>
+                <w:szCs w:val="24"/>
+              </w:rPr>
+            </w:pPr>
+            <w:r>
+              <w:rPr>
+                <w:rFonts w:eastAsiaTheme="minorHAnsi"/>
+                <w:sz w:val="24"/>
+                <w:szCs w:val="24"/>
+              </w:rPr>
+              <w:t>Entrar com o nome do aluno e as notas</w:t>
+            </w:r>
+          </w:p>
+        </w:tc>
+      </w:tr>
+      <w:tr>
+        <w:tc>
+          <w:tcPr>
+            <w:tcW w:w="4247" w:type="dxa"/>
+          </w:tcPr>
+          <w:p>
+            <w:pPr>
+              <w:rPr>
+                <w:rFonts w:eastAsiaTheme="minorHAnsi"/>
+                <w:sz w:val="24"/>
+                <w:szCs w:val="24"/>
+              </w:rPr>
+            </w:pPr>
+            <w:r>
+              <w:rPr>
+                <w:rFonts w:eastAsiaTheme="minorHAnsi"/>
+                <w:sz w:val="24"/>
+                <w:szCs w:val="24"/>
+              </w:rPr>
+              <w:t>Dados de teste</w:t>
+            </w:r>
+          </w:p>
+        </w:tc>
+        <w:tc>
+          <w:tcPr>
+            <w:tcW w:w="4247" w:type="dxa"/>
+          </w:tcPr>
+          <w:p>
+            <w:pPr>
+              <w:rPr>
+                <w:rFonts w:eastAsiaTheme="minorHAnsi"/>
+                <w:sz w:val="24"/>
+                <w:szCs w:val="24"/>
+              </w:rPr>
+            </w:pPr>
+            <w:r>
+              <w:rPr>
+                <w:rFonts w:eastAsiaTheme="minorHAnsi"/>
+                <w:sz w:val="24"/>
+                <w:szCs w:val="24"/>
+              </w:rPr>
+              <w:t xml:space="preserve">Ana, </w:t>
+            </w:r>
+            <w:r>
+              <w:rPr>
+                <w:rFonts w:eastAsiaTheme="minorHAnsi"/>
+                <w:sz w:val="24"/>
+                <w:szCs w:val="24"/>
+              </w:rPr>
+              <w:t xml:space="preserve">Nota 1 = </w:t>
+            </w:r>
+            <w:r>
+              <w:rPr>
+                <w:rFonts w:eastAsiaTheme="minorHAnsi"/>
+                <w:sz w:val="24"/>
+                <w:szCs w:val="24"/>
+              </w:rPr>
+              <w:t xml:space="preserve">8, </w:t>
+            </w:r>
+            <w:r>
+              <w:rPr>
+                <w:rFonts w:eastAsiaTheme="minorHAnsi"/>
+                <w:sz w:val="24"/>
+                <w:szCs w:val="24"/>
+              </w:rPr>
+              <w:t xml:space="preserve">Nota 2= </w:t>
+            </w:r>
+            <w:r>
+              <w:rPr>
+                <w:rFonts w:eastAsiaTheme="minorHAnsi"/>
+                <w:sz w:val="24"/>
+                <w:szCs w:val="24"/>
+              </w:rPr>
+              <w:t>10</w:t>
+            </w:r>
+          </w:p>
+        </w:tc>
+      </w:tr>
+      <w:tr>
+        <w:tc>
+          <w:tcPr>
+            <w:tcW w:w="4247" w:type="dxa"/>
+          </w:tcPr>
+          <w:p>
+            <w:pPr>
+              <w:rPr>
+                <w:rFonts w:eastAsiaTheme="minorHAnsi"/>
+                <w:sz w:val="24"/>
+                <w:szCs w:val="24"/>
+              </w:rPr>
+            </w:pPr>
+            <w:r>
+              <w:rPr>
+                <w:rFonts w:eastAsiaTheme="minorHAnsi"/>
+                <w:sz w:val="24"/>
+                <w:szCs w:val="24"/>
+              </w:rPr>
+              <w:t>Resultado esperado</w:t>
+            </w:r>
+          </w:p>
+        </w:tc>
+        <w:tc>
+          <w:tcPr>
+            <w:tcW w:w="4247" w:type="dxa"/>
+          </w:tcPr>
+          <w:p>
+            <w:pPr>
+              <w:rPr>
+                <w:rFonts w:eastAsiaTheme="minorHAnsi"/>
+                <w:sz w:val="24"/>
+                <w:szCs w:val="24"/>
+              </w:rPr>
+            </w:pPr>
+            <w:r>
+              <w:rPr>
+                <w:rFonts w:eastAsiaTheme="minorHAnsi"/>
+                <w:sz w:val="24"/>
+                <w:szCs w:val="24"/>
+              </w:rPr>
+              <w:t xml:space="preserve">O sistema não acusar erro </w:t>
+            </w:r>
+          </w:p>
+        </w:tc>
+      </w:tr>
+    </w:tbl>
+    <w:p>
+      <w:pPr>
+        <w:rPr>
+          <w:rFonts w:eastAsiaTheme="minorHAnsi"/>
+          <w:sz w:val="24"/>
+          <w:szCs w:val="24"/>
+        </w:rPr>
+      </w:pPr>
+    </w:p>
+    <w:tbl>
+      <w:tblPr>
+        <w:tblStyle w:val="Tabelacomgrade"/>
+        <w:tblpPr w:leftFromText="141" w:rightFromText="141" w:vertAnchor="text" w:horzAnchor="margin" w:tblpY="93"/>
+        <w:tblW w:w="0" w:type="auto"/>
+        <w:tblLook w:val="04A0" w:firstRow="1" w:lastRow="0" w:firstColumn="1" w:lastColumn="0" w:noHBand="0" w:noVBand="1"/>
+      </w:tblPr>
+      <w:tblGrid>
+        <w:gridCol w:w="4247"/>
+        <w:gridCol w:w="4247"/>
+      </w:tblGrid>
+      <w:tr>
+        <w:tc>
+          <w:tcPr>
+            <w:tcW w:w="4247" w:type="dxa"/>
+          </w:tcPr>
+          <w:p>
+            <w:pPr>
+              <w:rPr>
+                <w:rFonts w:eastAsiaTheme="minorHAnsi"/>
+                <w:sz w:val="24"/>
+                <w:szCs w:val="24"/>
+              </w:rPr>
+            </w:pPr>
+            <w:r>
+              <w:rPr>
+                <w:rFonts w:eastAsiaTheme="minorHAnsi"/>
+                <w:sz w:val="24"/>
+                <w:szCs w:val="24"/>
+              </w:rPr>
+              <w:t>ID</w:t>
+            </w:r>
+          </w:p>
+        </w:tc>
+        <w:tc>
+          <w:tcPr>
+            <w:tcW w:w="4247" w:type="dxa"/>
+          </w:tcPr>
+          <w:p>
+            <w:pPr>
+              <w:rPr>
+                <w:rFonts w:eastAsiaTheme="minorHAnsi"/>
+                <w:sz w:val="24"/>
+                <w:szCs w:val="24"/>
+              </w:rPr>
+            </w:pPr>
+            <w:r>
+              <w:rPr>
+                <w:rFonts w:eastAsiaTheme="minorHAnsi"/>
+                <w:sz w:val="24"/>
+                <w:szCs w:val="24"/>
+              </w:rPr>
+              <w:t>T2</w:t>
+            </w:r>
+          </w:p>
+        </w:tc>
+      </w:tr>
+      <w:tr>
+        <w:tc>
+          <w:tcPr>
+            <w:tcW w:w="4247" w:type="dxa"/>
+          </w:tcPr>
+          <w:p>
+            <w:pPr>
+              <w:rPr>
+                <w:rFonts w:eastAsiaTheme="minorHAnsi"/>
+                <w:sz w:val="24"/>
+                <w:szCs w:val="24"/>
+              </w:rPr>
+            </w:pPr>
+            <w:r>
+              <w:rPr>
+                <w:rFonts w:eastAsiaTheme="minorHAnsi"/>
+                <w:sz w:val="24"/>
+                <w:szCs w:val="24"/>
+              </w:rPr>
+              <w:t>Caso de teste</w:t>
+            </w:r>
+          </w:p>
+        </w:tc>
+        <w:tc>
+          <w:tcPr>
+            <w:tcW w:w="4247" w:type="dxa"/>
+          </w:tcPr>
+          <w:p>
+            <w:pPr>
+              <w:rPr>
+                <w:rFonts w:eastAsiaTheme="minorHAnsi"/>
+                <w:sz w:val="24"/>
+                <w:szCs w:val="24"/>
+              </w:rPr>
+            </w:pPr>
+            <w:r>
+              <w:rPr>
+                <w:rFonts w:eastAsiaTheme="minorHAnsi"/>
+                <w:sz w:val="24"/>
+                <w:szCs w:val="24"/>
+              </w:rPr>
+              <w:t>Entrar com o tipo A de calculo</w:t>
+            </w:r>
+          </w:p>
+        </w:tc>
+      </w:tr>
+      <w:tr>
+        <w:tc>
+          <w:tcPr>
+            <w:tcW w:w="4247" w:type="dxa"/>
+          </w:tcPr>
+          <w:p>
+            <w:pPr>
+              <w:rPr>
+                <w:rFonts w:eastAsiaTheme="minorHAnsi"/>
+                <w:sz w:val="24"/>
+                <w:szCs w:val="24"/>
+              </w:rPr>
+            </w:pPr>
+            <w:r>
+              <w:rPr>
+                <w:rFonts w:eastAsiaTheme="minorHAnsi"/>
+                <w:sz w:val="24"/>
+                <w:szCs w:val="24"/>
+              </w:rPr>
+              <w:t>Dados de teste</w:t>
+            </w:r>
+          </w:p>
+        </w:tc>
+        <w:tc>
+          <w:tcPr>
+            <w:tcW w:w="4247" w:type="dxa"/>
+          </w:tcPr>
+          <w:p>
+            <w:pPr>
+              <w:rPr>
+                <w:rFonts w:eastAsiaTheme="minorHAnsi"/>
+                <w:sz w:val="24"/>
+                <w:szCs w:val="24"/>
+              </w:rPr>
+            </w:pPr>
+            <w:r>
+              <w:rPr>
+                <w:rFonts w:eastAsiaTheme="minorHAnsi"/>
+                <w:sz w:val="24"/>
+                <w:szCs w:val="24"/>
+              </w:rPr>
+              <w:t>A</w:t>
+            </w:r>
+          </w:p>
+        </w:tc>
+      </w:tr>
+      <w:tr>
+        <w:tc>
+          <w:tcPr>
+            <w:tcW w:w="4247" w:type="dxa"/>
+          </w:tcPr>
+          <w:p>
+            <w:pPr>
+              <w:rPr>
+                <w:rFonts w:eastAsiaTheme="minorHAnsi"/>
+                <w:sz w:val="24"/>
+                <w:szCs w:val="24"/>
+              </w:rPr>
+            </w:pPr>
+            <w:r>
+              <w:rPr>
+                <w:rFonts w:eastAsiaTheme="minorHAnsi"/>
+                <w:sz w:val="24"/>
+                <w:szCs w:val="24"/>
+              </w:rPr>
+              <w:t>Resultado esperado</w:t>
+            </w:r>
+          </w:p>
+        </w:tc>
+        <w:tc>
+          <w:tcPr>
+            <w:tcW w:w="4247" w:type="dxa"/>
+          </w:tcPr>
+          <w:p>
+            <w:pPr>
+              <w:rPr>
+                <w:rFonts w:eastAsiaTheme="minorHAnsi"/>
+                <w:sz w:val="24"/>
+                <w:szCs w:val="24"/>
+              </w:rPr>
+            </w:pPr>
+            <w:r>
+              <w:rPr>
+                <w:rFonts w:eastAsiaTheme="minorHAnsi"/>
+                <w:sz w:val="24"/>
+                <w:szCs w:val="24"/>
+              </w:rPr>
+              <w:t xml:space="preserve">O sistema não acusar erro </w:t>
+            </w:r>
+          </w:p>
+        </w:tc>
+      </w:tr>
+    </w:tbl>
+    <w:p>
+      <w:pPr>
+        <w:rPr>
+          <w:rFonts w:eastAsiaTheme="minorHAnsi"/>
+          <w:sz w:val="24"/>
+          <w:szCs w:val="24"/>
+        </w:rPr>
+      </w:pPr>
+    </w:p>
+    <w:tbl>
+      <w:tblPr>
+        <w:tblStyle w:val="Tabelacomgrade"/>
+        <w:tblpPr w:leftFromText="141" w:rightFromText="141" w:vertAnchor="text" w:horzAnchor="margin" w:tblpY="93"/>
+        <w:tblW w:w="0" w:type="auto"/>
+        <w:tblLook w:val="04A0" w:firstRow="1" w:lastRow="0" w:firstColumn="1" w:lastColumn="0" w:noHBand="0" w:noVBand="1"/>
+      </w:tblPr>
+      <w:tblGrid>
+        <w:gridCol w:w="4247"/>
+        <w:gridCol w:w="4247"/>
+      </w:tblGrid>
+      <w:tr>
+        <w:tc>
+          <w:tcPr>
+            <w:tcW w:w="4247" w:type="dxa"/>
+          </w:tcPr>
+          <w:p>
+            <w:pPr>
+              <w:rPr>
+                <w:rFonts w:eastAsiaTheme="minorHAnsi"/>
+                <w:sz w:val="24"/>
+                <w:szCs w:val="24"/>
+              </w:rPr>
+            </w:pPr>
+            <w:r>
+              <w:rPr>
+                <w:rFonts w:eastAsiaTheme="minorHAnsi"/>
+                <w:sz w:val="24"/>
+                <w:szCs w:val="24"/>
+              </w:rPr>
+              <w:t>ID</w:t>
+            </w:r>
+          </w:p>
+        </w:tc>
+        <w:tc>
+          <w:tcPr>
+            <w:tcW w:w="4247" w:type="dxa"/>
+          </w:tcPr>
+          <w:p>
+            <w:pPr>
+              <w:rPr>
+                <w:rFonts w:eastAsiaTheme="minorHAnsi"/>
+                <w:sz w:val="24"/>
+                <w:szCs w:val="24"/>
+              </w:rPr>
+            </w:pPr>
+            <w:r>
+              <w:rPr>
+                <w:rFonts w:eastAsiaTheme="minorHAnsi"/>
+                <w:sz w:val="24"/>
+                <w:szCs w:val="24"/>
+              </w:rPr>
+              <w:t>T3</w:t>
+            </w:r>
+          </w:p>
+        </w:tc>
+      </w:tr>
+      <w:tr>
+        <w:tc>
+          <w:tcPr>
+            <w:tcW w:w="4247" w:type="dxa"/>
+          </w:tcPr>
+          <w:p>
+            <w:pPr>
+              <w:rPr>
+                <w:rFonts w:eastAsiaTheme="minorHAnsi"/>
+                <w:sz w:val="24"/>
+                <w:szCs w:val="24"/>
+              </w:rPr>
+            </w:pPr>
+            <w:r>
+              <w:rPr>
+                <w:rFonts w:eastAsiaTheme="minorHAnsi"/>
+                <w:sz w:val="24"/>
+                <w:szCs w:val="24"/>
+              </w:rPr>
+              <w:t>Caso de teste</w:t>
+            </w:r>
+          </w:p>
+        </w:tc>
+        <w:tc>
+          <w:tcPr>
+            <w:tcW w:w="4247" w:type="dxa"/>
+          </w:tcPr>
+          <w:p>
+            <w:pPr>
+              <w:rPr>
+                <w:rFonts w:eastAsiaTheme="minorHAnsi"/>
+                <w:sz w:val="24"/>
+                <w:szCs w:val="24"/>
+              </w:rPr>
+            </w:pPr>
+            <w:r>
+              <w:rPr>
+                <w:rFonts w:eastAsiaTheme="minorHAnsi"/>
+                <w:sz w:val="24"/>
+                <w:szCs w:val="24"/>
+              </w:rPr>
+              <w:t xml:space="preserve">Entrar com </w:t>
+            </w:r>
+            <w:r>
+              <w:rPr>
+                <w:rFonts w:eastAsiaTheme="minorHAnsi"/>
+                <w:sz w:val="24"/>
+                <w:szCs w:val="24"/>
+              </w:rPr>
+              <w:t>o tipo B</w:t>
+            </w:r>
+            <w:r>
+              <w:rPr>
+                <w:rFonts w:eastAsiaTheme="minorHAnsi"/>
+                <w:sz w:val="24"/>
+                <w:szCs w:val="24"/>
+              </w:rPr>
+              <w:t xml:space="preserve"> de calculo</w:t>
+            </w:r>
+          </w:p>
+        </w:tc>
+      </w:tr>
+      <w:tr>
+        <w:tc>
+          <w:tcPr>
+            <w:tcW w:w="4247" w:type="dxa"/>
+          </w:tcPr>
+          <w:p>
+            <w:pPr>
+              <w:rPr>
+                <w:rFonts w:eastAsiaTheme="minorHAnsi"/>
+                <w:sz w:val="24"/>
+                <w:szCs w:val="24"/>
+              </w:rPr>
+            </w:pPr>
+            <w:r>
+              <w:rPr>
+                <w:rFonts w:eastAsiaTheme="minorHAnsi"/>
+                <w:sz w:val="24"/>
+                <w:szCs w:val="24"/>
+              </w:rPr>
+              <w:t>Dados de teste</w:t>
+            </w:r>
+          </w:p>
+        </w:tc>
+        <w:tc>
+          <w:tcPr>
+            <w:tcW w:w="4247" w:type="dxa"/>
+          </w:tcPr>
+          <w:p>
+            <w:pPr>
+              <w:rPr>
+                <w:rFonts w:eastAsiaTheme="minorHAnsi"/>
+                <w:sz w:val="24"/>
+                <w:szCs w:val="24"/>
+              </w:rPr>
+            </w:pPr>
+            <w:r>
+              <w:rPr>
+                <w:rFonts w:eastAsiaTheme="minorHAnsi"/>
+                <w:sz w:val="24"/>
+                <w:szCs w:val="24"/>
+              </w:rPr>
+              <w:t>B</w:t>
+            </w:r>
+          </w:p>
+        </w:tc>
+      </w:tr>
+      <w:tr>
+        <w:tc>
+          <w:tcPr>
+            <w:tcW w:w="4247" w:type="dxa"/>
+          </w:tcPr>
+          <w:p>
+            <w:pPr>
+              <w:rPr>
+                <w:rFonts w:eastAsiaTheme="minorHAnsi"/>
+                <w:sz w:val="24"/>
+                <w:szCs w:val="24"/>
+              </w:rPr>
+            </w:pPr>
+            <w:r>
+              <w:rPr>
+                <w:rFonts w:eastAsiaTheme="minorHAnsi"/>
+                <w:sz w:val="24"/>
+                <w:szCs w:val="24"/>
+              </w:rPr>
+              <w:t>Resultado esperado</w:t>
+            </w:r>
+          </w:p>
+        </w:tc>
+        <w:tc>
+          <w:tcPr>
+            <w:tcW w:w="4247" w:type="dxa"/>
+          </w:tcPr>
+          <w:p>
+            <w:pPr>
+              <w:rPr>
+                <w:rFonts w:eastAsiaTheme="minorHAnsi"/>
+                <w:sz w:val="24"/>
+                <w:szCs w:val="24"/>
+              </w:rPr>
+            </w:pPr>
+            <w:r>
+              <w:rPr>
+                <w:rFonts w:eastAsiaTheme="minorHAnsi"/>
+                <w:sz w:val="24"/>
+                <w:szCs w:val="24"/>
+              </w:rPr>
+              <w:t xml:space="preserve">O sistema não acusar erro </w:t>
+            </w:r>
+          </w:p>
+        </w:tc>
+      </w:tr>
+    </w:tbl>
+    <w:p>
+      <w:pPr>
+        <w:rPr>
+          <w:rFonts w:eastAsiaTheme="minorHAnsi"/>
+          <w:sz w:val="24"/>
+          <w:szCs w:val="24"/>
+        </w:rPr>
+      </w:pPr>
+    </w:p>
+    <w:tbl>
+      <w:tblPr>
+        <w:tblStyle w:val="Tabelacomgrade"/>
+        <w:tblpPr w:leftFromText="141" w:rightFromText="141" w:vertAnchor="text" w:horzAnchor="margin" w:tblpY="93"/>
+        <w:tblW w:w="0" w:type="auto"/>
+        <w:tblLook w:val="04A0" w:firstRow="1" w:lastRow="0" w:firstColumn="1" w:lastColumn="0" w:noHBand="0" w:noVBand="1"/>
+      </w:tblPr>
+      <w:tblGrid>
+        <w:gridCol w:w="4247"/>
+        <w:gridCol w:w="4247"/>
+      </w:tblGrid>
+      <w:tr>
+        <w:tc>
+          <w:tcPr>
+            <w:tcW w:w="4247" w:type="dxa"/>
+          </w:tcPr>
+          <w:p>
+            <w:pPr>
+              <w:rPr>
+                <w:rFonts w:eastAsiaTheme="minorHAnsi"/>
+                <w:sz w:val="24"/>
+                <w:szCs w:val="24"/>
+              </w:rPr>
+            </w:pPr>
+            <w:r>
+              <w:rPr>
+                <w:rFonts w:eastAsiaTheme="minorHAnsi"/>
+                <w:sz w:val="24"/>
+                <w:szCs w:val="24"/>
+              </w:rPr>
+              <w:t>ID</w:t>
+            </w:r>
+          </w:p>
+        </w:tc>
+        <w:tc>
+          <w:tcPr>
+            <w:tcW w:w="4247" w:type="dxa"/>
+          </w:tcPr>
+          <w:p>
+            <w:pPr>
+              <w:rPr>
+                <w:rFonts w:eastAsiaTheme="minorHAnsi"/>
+                <w:sz w:val="24"/>
+                <w:szCs w:val="24"/>
+              </w:rPr>
+            </w:pPr>
+            <w:r>
+              <w:rPr>
+                <w:rFonts w:eastAsiaTheme="minorHAnsi"/>
+                <w:sz w:val="24"/>
+                <w:szCs w:val="24"/>
+              </w:rPr>
+              <w:t>T4</w:t>
+            </w:r>
+          </w:p>
+        </w:tc>
+      </w:tr>
+      <w:tr>
+        <w:tc>
+          <w:tcPr>
+            <w:tcW w:w="4247" w:type="dxa"/>
+          </w:tcPr>
+          <w:p>
+            <w:pPr>
+              <w:rPr>
+                <w:rFonts w:eastAsiaTheme="minorHAnsi"/>
+                <w:sz w:val="24"/>
+                <w:szCs w:val="24"/>
+              </w:rPr>
+            </w:pPr>
+            <w:r>
+              <w:rPr>
+                <w:rFonts w:eastAsiaTheme="minorHAnsi"/>
+                <w:sz w:val="24"/>
+                <w:szCs w:val="24"/>
+              </w:rPr>
+              <w:t>Caso de teste</w:t>
+            </w:r>
+          </w:p>
+        </w:tc>
+        <w:tc>
+          <w:tcPr>
+            <w:tcW w:w="4247" w:type="dxa"/>
+          </w:tcPr>
+          <w:p>
+            <w:pPr>
+              <w:rPr>
+                <w:rFonts w:eastAsiaTheme="minorHAnsi"/>
+                <w:sz w:val="24"/>
+                <w:szCs w:val="24"/>
+              </w:rPr>
+            </w:pPr>
+            <w:r>
+              <w:rPr>
+                <w:rFonts w:eastAsiaTheme="minorHAnsi"/>
+                <w:sz w:val="24"/>
+                <w:szCs w:val="24"/>
+              </w:rPr>
+              <w:t>Conferir resultados</w:t>
+            </w:r>
+          </w:p>
+        </w:tc>
+      </w:tr>
+      <w:tr>
+        <w:tc>
+          <w:tcPr>
+            <w:tcW w:w="4247" w:type="dxa"/>
+          </w:tcPr>
+          <w:p>
+            <w:pPr>
+              <w:rPr>
+                <w:rFonts w:eastAsiaTheme="minorHAnsi"/>
+                <w:sz w:val="24"/>
+                <w:szCs w:val="24"/>
+              </w:rPr>
+            </w:pPr>
+            <w:r>
+              <w:rPr>
+                <w:rFonts w:eastAsiaTheme="minorHAnsi"/>
+                <w:sz w:val="24"/>
+                <w:szCs w:val="24"/>
+              </w:rPr>
+              <w:t>Dados de teste</w:t>
+            </w:r>
+          </w:p>
+        </w:tc>
+        <w:tc>
+          <w:tcPr>
+            <w:tcW w:w="4247" w:type="dxa"/>
+          </w:tcPr>
+          <w:p>
+            <w:pPr>
+              <w:rPr>
+                <w:rFonts w:eastAsiaTheme="minorHAnsi"/>
+                <w:sz w:val="24"/>
+                <w:szCs w:val="24"/>
+              </w:rPr>
+            </w:pPr>
+            <w:r>
+              <w:rPr>
+                <w:rFonts w:eastAsiaTheme="minorHAnsi"/>
+                <w:sz w:val="24"/>
+                <w:szCs w:val="24"/>
+              </w:rPr>
+              <w:t>---</w:t>
+            </w:r>
+          </w:p>
+        </w:tc>
+      </w:tr>
+      <w:tr>
+        <w:tc>
+          <w:tcPr>
+            <w:tcW w:w="4247" w:type="dxa"/>
+          </w:tcPr>
+          <w:p>
+            <w:pPr>
+              <w:rPr>
+                <w:rFonts w:eastAsiaTheme="minorHAnsi"/>
+                <w:sz w:val="24"/>
+                <w:szCs w:val="24"/>
+              </w:rPr>
+            </w:pPr>
+            <w:r>
+              <w:rPr>
+                <w:rFonts w:eastAsiaTheme="minorHAnsi"/>
+                <w:sz w:val="24"/>
+                <w:szCs w:val="24"/>
+              </w:rPr>
+              <w:t>Resultado esperado</w:t>
+            </w:r>
+          </w:p>
+        </w:tc>
+        <w:tc>
+          <w:tcPr>
+            <w:tcW w:w="4247" w:type="dxa"/>
+          </w:tcPr>
+          <w:p>
+            <w:pPr>
+              <w:rPr>
+                <w:rFonts w:eastAsiaTheme="minorHAnsi"/>
+                <w:sz w:val="24"/>
+                <w:szCs w:val="24"/>
+              </w:rPr>
+            </w:pPr>
+            <w:r>
+              <w:rPr>
+                <w:rFonts w:eastAsiaTheme="minorHAnsi"/>
+                <w:sz w:val="24"/>
+                <w:szCs w:val="24"/>
+              </w:rPr>
+              <w:t>Para o tipo A = 9, APROVADO</w:t>
+            </w:r>
+          </w:p>
+          <w:p>
+            <w:pPr>
+              <w:rPr>
+                <w:rFonts w:eastAsiaTheme="minorHAnsi"/>
+                <w:sz w:val="24"/>
+                <w:szCs w:val="24"/>
+              </w:rPr>
+            </w:pPr>
+            <w:r>
+              <w:rPr>
+                <w:rFonts w:eastAsiaTheme="minorHAnsi"/>
+                <w:sz w:val="24"/>
+                <w:szCs w:val="24"/>
+              </w:rPr>
+              <w:t>Para o tipo B = 8,9, APROVADO</w:t>
+            </w:r>
+          </w:p>
+        </w:tc>
+      </w:tr>
+    </w:tbl>
+    <w:p>
+      <w:pPr>
+        <w:rPr>
+          <w:rFonts w:eastAsiaTheme="minorHAnsi"/>
+          <w:sz w:val="24"/>
+          <w:szCs w:val="24"/>
+        </w:rPr>
+      </w:pPr>
+    </w:p>
+    <w:p>
+      <w:pPr>
+        <w:rPr>
+          <w:rFonts w:eastAsiaTheme="minorHAnsi"/>
+          <w:sz w:val="24"/>
+          <w:szCs w:val="24"/>
+        </w:rPr>
+      </w:pPr>
+      <w:r>
+        <w:rPr>
+          <w:rFonts w:eastAsiaTheme="minorHAnsi"/>
+          <w:sz w:val="24"/>
+          <w:szCs w:val="24"/>
+        </w:rPr>
+        <w:t>Roteiro 2</w:t>
+      </w:r>
+    </w:p>
+    <w:p>
+      <w:pPr>
+        <w:rPr>
+          <w:rFonts w:eastAsiaTheme="minorHAnsi"/>
+          <w:sz w:val="24"/>
+          <w:szCs w:val="24"/>
+        </w:rPr>
+      </w:pPr>
+    </w:p>
+    <w:tbl>
+      <w:tblPr>
+        <w:tblStyle w:val="Tabelacomgrade"/>
+        <w:tblW w:w="0" w:type="auto"/>
+        <w:tblLook w:val="04A0" w:firstRow="1" w:lastRow="0" w:firstColumn="1" w:lastColumn="0" w:noHBand="0" w:noVBand="1"/>
+      </w:tblPr>
+      <w:tblGrid>
+        <w:gridCol w:w="4247"/>
+        <w:gridCol w:w="4247"/>
+      </w:tblGrid>
+      <w:tr>
+        <w:tc>
+          <w:tcPr>
+            <w:tcW w:w="4247" w:type="dxa"/>
+          </w:tcPr>
+          <w:p>
+            <w:pPr>
+              <w:rPr>
+                <w:rFonts w:eastAsiaTheme="minorHAnsi"/>
+                <w:sz w:val="24"/>
+                <w:szCs w:val="24"/>
+              </w:rPr>
+            </w:pPr>
+            <w:r>
+              <w:rPr>
+                <w:rFonts w:eastAsiaTheme="minorHAnsi"/>
+                <w:sz w:val="24"/>
+                <w:szCs w:val="24"/>
+              </w:rPr>
+              <w:t>ID</w:t>
+            </w:r>
+          </w:p>
+        </w:tc>
+        <w:tc>
+          <w:tcPr>
+            <w:tcW w:w="4247" w:type="dxa"/>
+          </w:tcPr>
+          <w:p>
+            <w:pPr>
+              <w:rPr>
+                <w:rFonts w:eastAsiaTheme="minorHAnsi"/>
+                <w:sz w:val="24"/>
+                <w:szCs w:val="24"/>
+              </w:rPr>
+            </w:pPr>
+            <w:r>
+              <w:rPr>
+                <w:rFonts w:eastAsiaTheme="minorHAnsi"/>
+                <w:sz w:val="24"/>
+                <w:szCs w:val="24"/>
+              </w:rPr>
+              <w:t>T1</w:t>
+            </w:r>
+          </w:p>
+        </w:tc>
+      </w:tr>
+      <w:tr>
+        <w:tc>
+          <w:tcPr>
+            <w:tcW w:w="4247" w:type="dxa"/>
+          </w:tcPr>
+          <w:p>
+            <w:pPr>
+              <w:rPr>
+                <w:rFonts w:eastAsiaTheme="minorHAnsi"/>
+                <w:sz w:val="24"/>
+                <w:szCs w:val="24"/>
+              </w:rPr>
+            </w:pPr>
+            <w:r>
+              <w:rPr>
+                <w:rFonts w:eastAsiaTheme="minorHAnsi"/>
+                <w:sz w:val="24"/>
+                <w:szCs w:val="24"/>
+              </w:rPr>
+              <w:t>Caso de teste</w:t>
+            </w:r>
+          </w:p>
+        </w:tc>
+        <w:tc>
+          <w:tcPr>
+            <w:tcW w:w="4247" w:type="dxa"/>
+          </w:tcPr>
+          <w:p>
+            <w:pPr>
+              <w:rPr>
+                <w:rFonts w:eastAsiaTheme="minorHAnsi"/>
+                <w:sz w:val="24"/>
+                <w:szCs w:val="24"/>
+              </w:rPr>
+            </w:pPr>
+            <w:r>
+              <w:rPr>
+                <w:rFonts w:eastAsiaTheme="minorHAnsi"/>
+                <w:sz w:val="24"/>
+                <w:szCs w:val="24"/>
+              </w:rPr>
+              <w:t>Entrar com o nome do aluno e as notas</w:t>
+            </w:r>
+          </w:p>
+        </w:tc>
+      </w:tr>
+      <w:tr>
+        <w:tc>
+          <w:tcPr>
+            <w:tcW w:w="4247" w:type="dxa"/>
+          </w:tcPr>
+          <w:p>
+            <w:pPr>
+              <w:rPr>
+                <w:rFonts w:eastAsiaTheme="minorHAnsi"/>
+                <w:sz w:val="24"/>
+                <w:szCs w:val="24"/>
+              </w:rPr>
+            </w:pPr>
+            <w:r>
+              <w:rPr>
+                <w:rFonts w:eastAsiaTheme="minorHAnsi"/>
+                <w:sz w:val="24"/>
+                <w:szCs w:val="24"/>
+              </w:rPr>
+              <w:t>Dados de teste</w:t>
+            </w:r>
+          </w:p>
+        </w:tc>
+        <w:tc>
+          <w:tcPr>
+            <w:tcW w:w="4247" w:type="dxa"/>
+          </w:tcPr>
+          <w:p>
+            <w:pPr>
+              <w:rPr>
+                <w:rFonts w:eastAsiaTheme="minorHAnsi"/>
+                <w:sz w:val="24"/>
+                <w:szCs w:val="24"/>
+              </w:rPr>
+            </w:pPr>
+            <w:r>
+              <w:rPr>
+                <w:rFonts w:eastAsiaTheme="minorHAnsi"/>
+                <w:sz w:val="24"/>
+                <w:szCs w:val="24"/>
+              </w:rPr>
+              <w:t>Maria</w:t>
+            </w:r>
+            <w:r>
+              <w:rPr>
+                <w:rFonts w:eastAsiaTheme="minorHAnsi"/>
+                <w:sz w:val="24"/>
+                <w:szCs w:val="24"/>
+              </w:rPr>
+              <w:t xml:space="preserve">, Nota 1 = </w:t>
+            </w:r>
+            <w:r>
+              <w:rPr>
+                <w:rFonts w:eastAsiaTheme="minorHAnsi"/>
+                <w:sz w:val="24"/>
+                <w:szCs w:val="24"/>
+              </w:rPr>
+              <w:t>5</w:t>
+            </w:r>
+            <w:r>
+              <w:rPr>
+                <w:rFonts w:eastAsiaTheme="minorHAnsi"/>
+                <w:sz w:val="24"/>
+                <w:szCs w:val="24"/>
+              </w:rPr>
+              <w:t xml:space="preserve">, Nota 2= </w:t>
+            </w:r>
+            <w:r>
+              <w:rPr>
+                <w:rFonts w:eastAsiaTheme="minorHAnsi"/>
+                <w:sz w:val="24"/>
+                <w:szCs w:val="24"/>
+              </w:rPr>
+              <w:t>5</w:t>
+            </w:r>
+          </w:p>
+        </w:tc>
+      </w:tr>
+      <w:tr>
+        <w:tc>
+          <w:tcPr>
+            <w:tcW w:w="4247" w:type="dxa"/>
+          </w:tcPr>
+          <w:p>
+            <w:pPr>
+              <w:rPr>
+                <w:rFonts w:eastAsiaTheme="minorHAnsi"/>
+                <w:sz w:val="24"/>
+                <w:szCs w:val="24"/>
+              </w:rPr>
+            </w:pPr>
+            <w:r>
+              <w:rPr>
+                <w:rFonts w:eastAsiaTheme="minorHAnsi"/>
+                <w:sz w:val="24"/>
+                <w:szCs w:val="24"/>
+              </w:rPr>
+              <w:t>Resultado esperado</w:t>
+            </w:r>
+          </w:p>
+        </w:tc>
+        <w:tc>
+          <w:tcPr>
+            <w:tcW w:w="4247" w:type="dxa"/>
+          </w:tcPr>
+          <w:p>
+            <w:pPr>
+              <w:rPr>
+                <w:rFonts w:eastAsiaTheme="minorHAnsi"/>
+                <w:sz w:val="24"/>
+                <w:szCs w:val="24"/>
+              </w:rPr>
+            </w:pPr>
+            <w:r>
+              <w:rPr>
+                <w:rFonts w:eastAsiaTheme="minorHAnsi"/>
+                <w:sz w:val="24"/>
+                <w:szCs w:val="24"/>
+              </w:rPr>
+              <w:t xml:space="preserve">O sistema não acusar erro </w:t>
+            </w:r>
+          </w:p>
+        </w:tc>
+      </w:tr>
+    </w:tbl>
+    <w:p>
+      <w:pPr>
+        <w:rPr>
+          <w:rFonts w:eastAsiaTheme="minorHAnsi"/>
+          <w:sz w:val="24"/>
+          <w:szCs w:val="24"/>
+        </w:rPr>
+      </w:pPr>
+    </w:p>
+    <w:tbl>
+      <w:tblPr>
+        <w:tblStyle w:val="Tabelacomgrade"/>
+        <w:tblpPr w:leftFromText="141" w:rightFromText="141" w:vertAnchor="text" w:horzAnchor="margin" w:tblpY="93"/>
+        <w:tblW w:w="0" w:type="auto"/>
+        <w:tblLook w:val="04A0" w:firstRow="1" w:lastRow="0" w:firstColumn="1" w:lastColumn="0" w:noHBand="0" w:noVBand="1"/>
+      </w:tblPr>
+      <w:tblGrid>
+        <w:gridCol w:w="4247"/>
+        <w:gridCol w:w="4247"/>
+      </w:tblGrid>
+      <w:tr>
+        <w:tc>
+          <w:tcPr>
+            <w:tcW w:w="4247" w:type="dxa"/>
+          </w:tcPr>
+          <w:p>
+            <w:pPr>
+              <w:rPr>
+                <w:rFonts w:eastAsiaTheme="minorHAnsi"/>
+                <w:sz w:val="24"/>
+                <w:szCs w:val="24"/>
+              </w:rPr>
+            </w:pPr>
+            <w:r>
+              <w:rPr>
+                <w:rFonts w:eastAsiaTheme="minorHAnsi"/>
+                <w:sz w:val="24"/>
+                <w:szCs w:val="24"/>
+              </w:rPr>
+              <w:t>ID</w:t>
+            </w:r>
+          </w:p>
+        </w:tc>
+        <w:tc>
+          <w:tcPr>
+            <w:tcW w:w="4247" w:type="dxa"/>
+          </w:tcPr>
+          <w:p>
+            <w:pPr>
+              <w:rPr>
+                <w:rFonts w:eastAsiaTheme="minorHAnsi"/>
+                <w:sz w:val="24"/>
+                <w:szCs w:val="24"/>
+              </w:rPr>
+            </w:pPr>
+            <w:r>
+              <w:rPr>
+                <w:rFonts w:eastAsiaTheme="minorHAnsi"/>
+                <w:sz w:val="24"/>
+                <w:szCs w:val="24"/>
+              </w:rPr>
+              <w:t>T2</w:t>
+            </w:r>
+          </w:p>
+        </w:tc>
+      </w:tr>
+      <w:tr>
+        <w:tc>
+          <w:tcPr>
+            <w:tcW w:w="4247" w:type="dxa"/>
+          </w:tcPr>
+          <w:p>
+            <w:pPr>
+              <w:rPr>
+                <w:rFonts w:eastAsiaTheme="minorHAnsi"/>
+                <w:sz w:val="24"/>
+                <w:szCs w:val="24"/>
+              </w:rPr>
+            </w:pPr>
+            <w:r>
+              <w:rPr>
+                <w:rFonts w:eastAsiaTheme="minorHAnsi"/>
+                <w:sz w:val="24"/>
+                <w:szCs w:val="24"/>
+              </w:rPr>
+              <w:t>Caso de teste</w:t>
+            </w:r>
+          </w:p>
+        </w:tc>
+        <w:tc>
+          <w:tcPr>
+            <w:tcW w:w="4247" w:type="dxa"/>
+          </w:tcPr>
+          <w:p>
+            <w:pPr>
+              <w:rPr>
+                <w:rFonts w:eastAsiaTheme="minorHAnsi"/>
+                <w:sz w:val="24"/>
+                <w:szCs w:val="24"/>
+              </w:rPr>
+            </w:pPr>
+            <w:r>
+              <w:rPr>
+                <w:rFonts w:eastAsiaTheme="minorHAnsi"/>
+                <w:sz w:val="24"/>
+                <w:szCs w:val="24"/>
+              </w:rPr>
+              <w:t>Entrar com o tipo A de calculo</w:t>
+            </w:r>
+          </w:p>
+        </w:tc>
+      </w:tr>
+      <w:tr>
+        <w:tc>
+          <w:tcPr>
+            <w:tcW w:w="4247" w:type="dxa"/>
+          </w:tcPr>
+          <w:p>
+            <w:pPr>
+              <w:rPr>
+                <w:rFonts w:eastAsiaTheme="minorHAnsi"/>
+                <w:sz w:val="24"/>
+                <w:szCs w:val="24"/>
+              </w:rPr>
+            </w:pPr>
+            <w:r>
+              <w:rPr>
+                <w:rFonts w:eastAsiaTheme="minorHAnsi"/>
+                <w:sz w:val="24"/>
+                <w:szCs w:val="24"/>
+              </w:rPr>
+              <w:t>Dados de teste</w:t>
+            </w:r>
+          </w:p>
+        </w:tc>
+        <w:tc>
+          <w:tcPr>
+            <w:tcW w:w="4247" w:type="dxa"/>
+          </w:tcPr>
+          <w:p>
+            <w:pPr>
+              <w:rPr>
+                <w:rFonts w:eastAsiaTheme="minorHAnsi"/>
+                <w:sz w:val="24"/>
+                <w:szCs w:val="24"/>
+              </w:rPr>
+            </w:pPr>
+            <w:r>
+              <w:rPr>
+                <w:rFonts w:eastAsiaTheme="minorHAnsi"/>
+                <w:sz w:val="24"/>
+                <w:szCs w:val="24"/>
+              </w:rPr>
+              <w:t>A</w:t>
+            </w:r>
+          </w:p>
+        </w:tc>
+      </w:tr>
+      <w:tr>
+        <w:tc>
+          <w:tcPr>
+            <w:tcW w:w="4247" w:type="dxa"/>
+          </w:tcPr>
+          <w:p>
+            <w:pPr>
+              <w:rPr>
+                <w:rFonts w:eastAsiaTheme="minorHAnsi"/>
+                <w:sz w:val="24"/>
+                <w:szCs w:val="24"/>
+              </w:rPr>
+            </w:pPr>
+            <w:r>
+              <w:rPr>
+                <w:rFonts w:eastAsiaTheme="minorHAnsi"/>
+                <w:sz w:val="24"/>
+                <w:szCs w:val="24"/>
+              </w:rPr>
+              <w:t>Resultado esperado</w:t>
+            </w:r>
+          </w:p>
+        </w:tc>
+        <w:tc>
+          <w:tcPr>
+            <w:tcW w:w="4247" w:type="dxa"/>
+          </w:tcPr>
+          <w:p>
+            <w:pPr>
+              <w:rPr>
+                <w:rFonts w:eastAsiaTheme="minorHAnsi"/>
+                <w:sz w:val="24"/>
+                <w:szCs w:val="24"/>
+              </w:rPr>
+            </w:pPr>
+            <w:r>
+              <w:rPr>
+                <w:rFonts w:eastAsiaTheme="minorHAnsi"/>
+                <w:sz w:val="24"/>
+                <w:szCs w:val="24"/>
+              </w:rPr>
+              <w:t xml:space="preserve">O sistema não acusar erro </w:t>
+            </w:r>
+          </w:p>
+        </w:tc>
+      </w:tr>
+    </w:tbl>
+    <w:p>
+      <w:pPr>
+        <w:rPr>
+          <w:rFonts w:eastAsiaTheme="minorHAnsi"/>
+          <w:sz w:val="24"/>
+          <w:szCs w:val="24"/>
+        </w:rPr>
+      </w:pPr>
+    </w:p>
+    <w:tbl>
+      <w:tblPr>
+        <w:tblStyle w:val="Tabelacomgrade"/>
+        <w:tblpPr w:leftFromText="141" w:rightFromText="141" w:vertAnchor="text" w:horzAnchor="margin" w:tblpY="93"/>
+        <w:tblW w:w="0" w:type="auto"/>
+        <w:tblLook w:val="04A0" w:firstRow="1" w:lastRow="0" w:firstColumn="1" w:lastColumn="0" w:noHBand="0" w:noVBand="1"/>
+      </w:tblPr>
+      <w:tblGrid>
+        <w:gridCol w:w="4247"/>
+        <w:gridCol w:w="4247"/>
+      </w:tblGrid>
+      <w:tr>
+        <w:tc>
+          <w:tcPr>
+            <w:tcW w:w="4247" w:type="dxa"/>
+          </w:tcPr>
+          <w:p>
+            <w:pPr>
+              <w:rPr>
+                <w:rFonts w:eastAsiaTheme="minorHAnsi"/>
+                <w:sz w:val="24"/>
+                <w:szCs w:val="24"/>
+              </w:rPr>
+            </w:pPr>
+            <w:r>
+              <w:rPr>
+                <w:rFonts w:eastAsiaTheme="minorHAnsi"/>
+                <w:sz w:val="24"/>
+                <w:szCs w:val="24"/>
+              </w:rPr>
+              <w:t>ID</w:t>
+            </w:r>
+          </w:p>
+        </w:tc>
+        <w:tc>
+          <w:tcPr>
+            <w:tcW w:w="4247" w:type="dxa"/>
+          </w:tcPr>
+          <w:p>
+            <w:pPr>
+              <w:rPr>
+                <w:rFonts w:eastAsiaTheme="minorHAnsi"/>
+                <w:sz w:val="24"/>
+                <w:szCs w:val="24"/>
+              </w:rPr>
+            </w:pPr>
+            <w:r>
+              <w:rPr>
+                <w:rFonts w:eastAsiaTheme="minorHAnsi"/>
+                <w:sz w:val="24"/>
+                <w:szCs w:val="24"/>
+              </w:rPr>
+              <w:t>T3</w:t>
+            </w:r>
+          </w:p>
+        </w:tc>
+      </w:tr>
+      <w:tr>
+        <w:tc>
+          <w:tcPr>
+            <w:tcW w:w="4247" w:type="dxa"/>
+          </w:tcPr>
+          <w:p>
+            <w:pPr>
+              <w:rPr>
+                <w:rFonts w:eastAsiaTheme="minorHAnsi"/>
+                <w:sz w:val="24"/>
+                <w:szCs w:val="24"/>
+              </w:rPr>
+            </w:pPr>
+            <w:r>
+              <w:rPr>
+                <w:rFonts w:eastAsiaTheme="minorHAnsi"/>
+                <w:sz w:val="24"/>
+                <w:szCs w:val="24"/>
+              </w:rPr>
+              <w:t>Caso de teste</w:t>
+            </w:r>
+          </w:p>
+        </w:tc>
+        <w:tc>
+          <w:tcPr>
+            <w:tcW w:w="4247" w:type="dxa"/>
+          </w:tcPr>
+          <w:p>
+            <w:pPr>
+              <w:rPr>
+                <w:rFonts w:eastAsiaTheme="minorHAnsi"/>
+                <w:sz w:val="24"/>
+                <w:szCs w:val="24"/>
+              </w:rPr>
+            </w:pPr>
+            <w:r>
+              <w:rPr>
+                <w:rFonts w:eastAsiaTheme="minorHAnsi"/>
+                <w:sz w:val="24"/>
+                <w:szCs w:val="24"/>
+              </w:rPr>
+              <w:t>Entrar com o tipo B de calculo</w:t>
+            </w:r>
+          </w:p>
+        </w:tc>
+      </w:tr>
+      <w:tr>
+        <w:tc>
+          <w:tcPr>
+            <w:tcW w:w="4247" w:type="dxa"/>
+          </w:tcPr>
+          <w:p>
+            <w:pPr>
+              <w:rPr>
+                <w:rFonts w:eastAsiaTheme="minorHAnsi"/>
+                <w:sz w:val="24"/>
+                <w:szCs w:val="24"/>
+              </w:rPr>
+            </w:pPr>
+            <w:r>
+              <w:rPr>
+                <w:rFonts w:eastAsiaTheme="minorHAnsi"/>
+                <w:sz w:val="24"/>
+                <w:szCs w:val="24"/>
+              </w:rPr>
+              <w:t>Dados de teste</w:t>
+            </w:r>
+          </w:p>
+        </w:tc>
+        <w:tc>
+          <w:tcPr>
+            <w:tcW w:w="4247" w:type="dxa"/>
+          </w:tcPr>
+          <w:p>
+            <w:pPr>
+              <w:rPr>
+                <w:rFonts w:eastAsiaTheme="minorHAnsi"/>
+                <w:sz w:val="24"/>
+                <w:szCs w:val="24"/>
+              </w:rPr>
+            </w:pPr>
+            <w:r>
+              <w:rPr>
+                <w:rFonts w:eastAsiaTheme="minorHAnsi"/>
+                <w:sz w:val="24"/>
+                <w:szCs w:val="24"/>
+              </w:rPr>
+              <w:t>B</w:t>
+            </w:r>
+          </w:p>
+        </w:tc>
+      </w:tr>
+      <w:tr>
+        <w:tc>
+          <w:tcPr>
+            <w:tcW w:w="4247" w:type="dxa"/>
+          </w:tcPr>
+          <w:p>
+            <w:pPr>
+              <w:rPr>
+                <w:rFonts w:eastAsiaTheme="minorHAnsi"/>
+                <w:sz w:val="24"/>
+                <w:szCs w:val="24"/>
+              </w:rPr>
+            </w:pPr>
+            <w:r>
+              <w:rPr>
+                <w:rFonts w:eastAsiaTheme="minorHAnsi"/>
+                <w:sz w:val="24"/>
+                <w:szCs w:val="24"/>
+              </w:rPr>
+              <w:t>Resultado esperado</w:t>
+            </w:r>
+          </w:p>
+        </w:tc>
+        <w:tc>
+          <w:tcPr>
+            <w:tcW w:w="4247" w:type="dxa"/>
+          </w:tcPr>
+          <w:p>
+            <w:pPr>
+              <w:rPr>
+                <w:rFonts w:eastAsiaTheme="minorHAnsi"/>
+                <w:sz w:val="24"/>
+                <w:szCs w:val="24"/>
+              </w:rPr>
+            </w:pPr>
+            <w:r>
+              <w:rPr>
+                <w:rFonts w:eastAsiaTheme="minorHAnsi"/>
+                <w:sz w:val="24"/>
+                <w:szCs w:val="24"/>
+              </w:rPr>
+              <w:t xml:space="preserve">O sistema não acusar erro </w:t>
+            </w:r>
+          </w:p>
+        </w:tc>
+      </w:tr>
+    </w:tbl>
+    <w:p>
+      <w:pPr>
+        <w:rPr>
+          <w:rFonts w:eastAsiaTheme="minorHAnsi"/>
+          <w:sz w:val="24"/>
+          <w:szCs w:val="24"/>
+        </w:rPr>
+      </w:pPr>
+    </w:p>
+    <w:tbl>
+      <w:tblPr>
+        <w:tblStyle w:val="Tabelacomgrade"/>
+        <w:tblpPr w:leftFromText="141" w:rightFromText="141" w:vertAnchor="text" w:horzAnchor="margin" w:tblpY="93"/>
+        <w:tblW w:w="0" w:type="auto"/>
+        <w:tblLook w:val="04A0" w:firstRow="1" w:lastRow="0" w:firstColumn="1" w:lastColumn="0" w:noHBand="0" w:noVBand="1"/>
+      </w:tblPr>
+      <w:tblGrid>
+        <w:gridCol w:w="4247"/>
+        <w:gridCol w:w="4247"/>
+      </w:tblGrid>
+      <w:tr>
+        <w:tc>
+          <w:tcPr>
+            <w:tcW w:w="4247" w:type="dxa"/>
+          </w:tcPr>
+          <w:p>
+            <w:pPr>
+              <w:rPr>
+                <w:rFonts w:eastAsiaTheme="minorHAnsi"/>
+                <w:sz w:val="24"/>
+                <w:szCs w:val="24"/>
+              </w:rPr>
+            </w:pPr>
+            <w:r>
+              <w:rPr>
+                <w:rFonts w:eastAsiaTheme="minorHAnsi"/>
+                <w:sz w:val="24"/>
+                <w:szCs w:val="24"/>
+              </w:rPr>
+              <w:t>ID</w:t>
+            </w:r>
+          </w:p>
+        </w:tc>
+        <w:tc>
+          <w:tcPr>
+            <w:tcW w:w="4247" w:type="dxa"/>
+          </w:tcPr>
+          <w:p>
+            <w:pPr>
+              <w:rPr>
+                <w:rFonts w:eastAsiaTheme="minorHAnsi"/>
+                <w:sz w:val="24"/>
+                <w:szCs w:val="24"/>
+              </w:rPr>
+            </w:pPr>
+            <w:r>
+              <w:rPr>
+                <w:rFonts w:eastAsiaTheme="minorHAnsi"/>
+                <w:sz w:val="24"/>
+                <w:szCs w:val="24"/>
+              </w:rPr>
+              <w:t>T4</w:t>
+            </w:r>
+          </w:p>
+        </w:tc>
+      </w:tr>
+      <w:tr>
+        <w:tc>
+          <w:tcPr>
+            <w:tcW w:w="4247" w:type="dxa"/>
+          </w:tcPr>
+          <w:p>
+            <w:pPr>
+              <w:rPr>
+                <w:rFonts w:eastAsiaTheme="minorHAnsi"/>
+                <w:sz w:val="24"/>
+                <w:szCs w:val="24"/>
+              </w:rPr>
+            </w:pPr>
+            <w:r>
+              <w:rPr>
+                <w:rFonts w:eastAsiaTheme="minorHAnsi"/>
+                <w:sz w:val="24"/>
+                <w:szCs w:val="24"/>
+              </w:rPr>
+              <w:t>Caso de teste</w:t>
+            </w:r>
+          </w:p>
+        </w:tc>
+        <w:tc>
+          <w:tcPr>
+            <w:tcW w:w="4247" w:type="dxa"/>
+          </w:tcPr>
+          <w:p>
+            <w:pPr>
+              <w:rPr>
+                <w:rFonts w:eastAsiaTheme="minorHAnsi"/>
+                <w:sz w:val="24"/>
+                <w:szCs w:val="24"/>
+              </w:rPr>
+            </w:pPr>
+            <w:r>
+              <w:rPr>
+                <w:rFonts w:eastAsiaTheme="minorHAnsi"/>
+                <w:sz w:val="24"/>
+                <w:szCs w:val="24"/>
+              </w:rPr>
+              <w:t>Conferir resultados</w:t>
+            </w:r>
+          </w:p>
+        </w:tc>
+      </w:tr>
+      <w:tr>
+        <w:tc>
+          <w:tcPr>
+            <w:tcW w:w="4247" w:type="dxa"/>
+          </w:tcPr>
+          <w:p>
+            <w:pPr>
+              <w:rPr>
+                <w:rFonts w:eastAsiaTheme="minorHAnsi"/>
+                <w:sz w:val="24"/>
+                <w:szCs w:val="24"/>
+              </w:rPr>
+            </w:pPr>
+            <w:r>
+              <w:rPr>
+                <w:rFonts w:eastAsiaTheme="minorHAnsi"/>
+                <w:sz w:val="24"/>
+                <w:szCs w:val="24"/>
+              </w:rPr>
+              <w:t>Dados de teste</w:t>
+            </w:r>
+          </w:p>
+        </w:tc>
+        <w:tc>
+          <w:tcPr>
+            <w:tcW w:w="4247" w:type="dxa"/>
+          </w:tcPr>
+          <w:p>
+            <w:pPr>
+              <w:rPr>
+                <w:rFonts w:eastAsiaTheme="minorHAnsi"/>
+                <w:sz w:val="24"/>
+                <w:szCs w:val="24"/>
+              </w:rPr>
+            </w:pPr>
+            <w:r>
+              <w:rPr>
+                <w:rFonts w:eastAsiaTheme="minorHAnsi"/>
+                <w:sz w:val="24"/>
+                <w:szCs w:val="24"/>
+              </w:rPr>
+              <w:t>---</w:t>
+            </w:r>
+          </w:p>
+        </w:tc>
+      </w:tr>
+      <w:tr>
+        <w:tc>
+          <w:tcPr>
+            <w:tcW w:w="4247" w:type="dxa"/>
+          </w:tcPr>
+          <w:p>
+            <w:pPr>
+              <w:rPr>
+                <w:rFonts w:eastAsiaTheme="minorHAnsi"/>
+                <w:sz w:val="24"/>
+                <w:szCs w:val="24"/>
+              </w:rPr>
+            </w:pPr>
+            <w:r>
+              <w:rPr>
+                <w:rFonts w:eastAsiaTheme="minorHAnsi"/>
+                <w:sz w:val="24"/>
+                <w:szCs w:val="24"/>
+              </w:rPr>
+              <w:t>Resultado esperado</w:t>
+            </w:r>
+          </w:p>
+        </w:tc>
+        <w:tc>
+          <w:tcPr>
+            <w:tcW w:w="4247" w:type="dxa"/>
+          </w:tcPr>
+          <w:p>
+            <w:pPr>
+              <w:rPr>
+                <w:rFonts w:eastAsiaTheme="minorHAnsi"/>
+                <w:sz w:val="24"/>
+                <w:szCs w:val="24"/>
+              </w:rPr>
+            </w:pPr>
+            <w:r>
+              <w:rPr>
+                <w:rFonts w:eastAsiaTheme="minorHAnsi"/>
+                <w:sz w:val="24"/>
+                <w:szCs w:val="24"/>
+              </w:rPr>
+              <w:t xml:space="preserve">Para </w:t>
+            </w:r>
+            <w:r>
+              <w:rPr>
+                <w:rFonts w:eastAsiaTheme="minorHAnsi"/>
+                <w:sz w:val="24"/>
+                <w:szCs w:val="24"/>
+              </w:rPr>
+              <w:t>o tipo A = 5, EXAME</w:t>
+            </w:r>
+          </w:p>
+          <w:p>
+            <w:pPr>
+              <w:rPr>
+                <w:rFonts w:eastAsiaTheme="minorHAnsi"/>
+                <w:sz w:val="24"/>
+                <w:szCs w:val="24"/>
+              </w:rPr>
+            </w:pPr>
+            <w:r>
+              <w:rPr>
+                <w:rFonts w:eastAsiaTheme="minorHAnsi"/>
+                <w:sz w:val="24"/>
+                <w:szCs w:val="24"/>
+              </w:rPr>
+              <w:t>Para o tipo B = 5, EXAME</w:t>
+            </w:r>
+          </w:p>
+        </w:tc>
+      </w:tr>
+    </w:tbl>
+    <w:p>
+      <w:pPr>
+        <w:rPr>
+          <w:rFonts w:eastAsiaTheme="minorHAnsi"/>
+          <w:sz w:val="24"/>
+          <w:szCs w:val="24"/>
+        </w:rPr>
+      </w:pPr>
+    </w:p>
+    <w:p>
+      <w:pPr>
+        <w:rPr>
+          <w:rFonts w:eastAsiaTheme="minorHAnsi"/>
+          <w:sz w:val="24"/>
+          <w:szCs w:val="24"/>
+        </w:rPr>
+      </w:pPr>
+      <w:r>
+        <w:rPr>
+          <w:rFonts w:eastAsiaTheme="minorHAnsi"/>
+          <w:sz w:val="24"/>
+          <w:szCs w:val="24"/>
+        </w:rPr>
+        <w:t>Roteiro 3</w:t>
+      </w:r>
+    </w:p>
+    <w:p>
+      <w:pPr>
+        <w:rPr>
+          <w:rFonts w:eastAsiaTheme="minorHAnsi"/>
+          <w:sz w:val="24"/>
+          <w:szCs w:val="24"/>
+        </w:rPr>
+      </w:pPr>
+    </w:p>
+    <w:p>
+      <w:pPr>
+        <w:rPr>
+          <w:rFonts w:eastAsiaTheme="minorHAnsi"/>
+          <w:sz w:val="24"/>
+          <w:szCs w:val="24"/>
+        </w:rPr>
+      </w:pPr>
+    </w:p>
+    <w:tbl>
+      <w:tblPr>
+        <w:tblStyle w:val="Tabelacomgrade"/>
+        <w:tblW w:w="0" w:type="auto"/>
+        <w:tblLook w:val="04A0" w:firstRow="1" w:lastRow="0" w:firstColumn="1" w:lastColumn="0" w:noHBand="0" w:noVBand="1"/>
+      </w:tblPr>
+      <w:tblGrid>
+        <w:gridCol w:w="4247"/>
+        <w:gridCol w:w="4247"/>
+      </w:tblGrid>
+      <w:tr>
+        <w:tc>
+          <w:tcPr>
+            <w:tcW w:w="4247" w:type="dxa"/>
+          </w:tcPr>
+          <w:p>
+            <w:pPr>
+              <w:rPr>
+                <w:rFonts w:eastAsiaTheme="minorHAnsi"/>
+                <w:sz w:val="24"/>
+                <w:szCs w:val="24"/>
+              </w:rPr>
+            </w:pPr>
+            <w:r>
+              <w:rPr>
+                <w:rFonts w:eastAsiaTheme="minorHAnsi"/>
+                <w:sz w:val="24"/>
+                <w:szCs w:val="24"/>
+              </w:rPr>
+              <w:t>ID</w:t>
+            </w:r>
+          </w:p>
+        </w:tc>
+        <w:tc>
+          <w:tcPr>
+            <w:tcW w:w="4247" w:type="dxa"/>
+          </w:tcPr>
+          <w:p>
+            <w:pPr>
+              <w:rPr>
+                <w:rFonts w:eastAsiaTheme="minorHAnsi"/>
+                <w:sz w:val="24"/>
+                <w:szCs w:val="24"/>
+              </w:rPr>
+            </w:pPr>
+            <w:r>
+              <w:rPr>
+                <w:rFonts w:eastAsiaTheme="minorHAnsi"/>
+                <w:sz w:val="24"/>
+                <w:szCs w:val="24"/>
+              </w:rPr>
+              <w:t>T1</w:t>
+            </w:r>
+          </w:p>
+        </w:tc>
+      </w:tr>
+      <w:tr>
+        <w:tc>
+          <w:tcPr>
+            <w:tcW w:w="4247" w:type="dxa"/>
+          </w:tcPr>
+          <w:p>
+            <w:pPr>
+              <w:rPr>
+                <w:rFonts w:eastAsiaTheme="minorHAnsi"/>
+                <w:sz w:val="24"/>
+                <w:szCs w:val="24"/>
+              </w:rPr>
+            </w:pPr>
+            <w:r>
+              <w:rPr>
+                <w:rFonts w:eastAsiaTheme="minorHAnsi"/>
+                <w:sz w:val="24"/>
+                <w:szCs w:val="24"/>
+              </w:rPr>
+              <w:t>Caso de teste</w:t>
+            </w:r>
+          </w:p>
+        </w:tc>
+        <w:tc>
+          <w:tcPr>
+            <w:tcW w:w="4247" w:type="dxa"/>
+          </w:tcPr>
+          <w:p>
+            <w:pPr>
+              <w:rPr>
+                <w:rFonts w:eastAsiaTheme="minorHAnsi"/>
+                <w:sz w:val="24"/>
+                <w:szCs w:val="24"/>
+              </w:rPr>
+            </w:pPr>
+            <w:r>
+              <w:rPr>
+                <w:rFonts w:eastAsiaTheme="minorHAnsi"/>
+                <w:sz w:val="24"/>
+                <w:szCs w:val="24"/>
+              </w:rPr>
+              <w:t>Entrar com o nome do aluno e as notas</w:t>
+            </w:r>
+          </w:p>
+        </w:tc>
+      </w:tr>
+      <w:tr>
+        <w:tc>
+          <w:tcPr>
+            <w:tcW w:w="4247" w:type="dxa"/>
+          </w:tcPr>
+          <w:p>
+            <w:pPr>
+              <w:rPr>
+                <w:rFonts w:eastAsiaTheme="minorHAnsi"/>
+                <w:sz w:val="24"/>
+                <w:szCs w:val="24"/>
+              </w:rPr>
+            </w:pPr>
+            <w:r>
+              <w:rPr>
+                <w:rFonts w:eastAsiaTheme="minorHAnsi"/>
+                <w:sz w:val="24"/>
+                <w:szCs w:val="24"/>
+              </w:rPr>
+              <w:t>Dados de teste</w:t>
+            </w:r>
+          </w:p>
+        </w:tc>
+        <w:tc>
+          <w:tcPr>
+            <w:tcW w:w="4247" w:type="dxa"/>
+          </w:tcPr>
+          <w:p>
+            <w:pPr>
+              <w:rPr>
+                <w:rFonts w:eastAsiaTheme="minorHAnsi"/>
+                <w:sz w:val="24"/>
+                <w:szCs w:val="24"/>
+              </w:rPr>
+            </w:pPr>
+            <w:r>
+              <w:rPr>
+                <w:rFonts w:eastAsiaTheme="minorHAnsi"/>
+                <w:sz w:val="24"/>
+                <w:szCs w:val="24"/>
+              </w:rPr>
+              <w:t>Eduardo</w:t>
+            </w:r>
+            <w:r>
+              <w:rPr>
+                <w:rFonts w:eastAsiaTheme="minorHAnsi"/>
+                <w:sz w:val="24"/>
+                <w:szCs w:val="24"/>
+              </w:rPr>
+              <w:t xml:space="preserve">, Nota 1 = </w:t>
+            </w:r>
+            <w:r>
+              <w:rPr>
+                <w:rFonts w:eastAsiaTheme="minorHAnsi"/>
+                <w:sz w:val="24"/>
+                <w:szCs w:val="24"/>
+              </w:rPr>
+              <w:t>3</w:t>
+            </w:r>
+            <w:r>
+              <w:rPr>
+                <w:rFonts w:eastAsiaTheme="minorHAnsi"/>
+                <w:sz w:val="24"/>
+                <w:szCs w:val="24"/>
+              </w:rPr>
+              <w:t xml:space="preserve">, Nota 2= </w:t>
+            </w:r>
+            <w:r>
+              <w:rPr>
+                <w:rFonts w:eastAsiaTheme="minorHAnsi"/>
+                <w:sz w:val="24"/>
+                <w:szCs w:val="24"/>
+              </w:rPr>
+              <w:t>1</w:t>
+            </w:r>
+          </w:p>
+        </w:tc>
+      </w:tr>
+      <w:tr>
+        <w:tc>
+          <w:tcPr>
+            <w:tcW w:w="4247" w:type="dxa"/>
+          </w:tcPr>
+          <w:p>
+            <w:pPr>
+              <w:rPr>
+                <w:rFonts w:eastAsiaTheme="minorHAnsi"/>
+                <w:sz w:val="24"/>
+                <w:szCs w:val="24"/>
+              </w:rPr>
+            </w:pPr>
+            <w:r>
+              <w:rPr>
+                <w:rFonts w:eastAsiaTheme="minorHAnsi"/>
+                <w:sz w:val="24"/>
+                <w:szCs w:val="24"/>
+              </w:rPr>
+              <w:t>Resultado esperado</w:t>
+            </w:r>
+          </w:p>
+        </w:tc>
+        <w:tc>
+          <w:tcPr>
+            <w:tcW w:w="4247" w:type="dxa"/>
+          </w:tcPr>
+          <w:p>
+            <w:pPr>
+              <w:rPr>
+                <w:rFonts w:eastAsiaTheme="minorHAnsi"/>
+                <w:sz w:val="24"/>
+                <w:szCs w:val="24"/>
+              </w:rPr>
+            </w:pPr>
+            <w:r>
+              <w:rPr>
+                <w:rFonts w:eastAsiaTheme="minorHAnsi"/>
+                <w:sz w:val="24"/>
+                <w:szCs w:val="24"/>
+              </w:rPr>
+              <w:t xml:space="preserve">O sistema não acusar erro </w:t>
+            </w:r>
+          </w:p>
+        </w:tc>
+      </w:tr>
+    </w:tbl>
+    <w:p>
+      <w:pPr>
+        <w:rPr>
+          <w:rFonts w:eastAsiaTheme="minorHAnsi"/>
+          <w:sz w:val="24"/>
+          <w:szCs w:val="24"/>
+        </w:rPr>
+      </w:pPr>
+    </w:p>
+    <w:tbl>
+      <w:tblPr>
+        <w:tblStyle w:val="Tabelacomgrade"/>
+        <w:tblpPr w:leftFromText="141" w:rightFromText="141" w:vertAnchor="text" w:horzAnchor="margin" w:tblpY="93"/>
+        <w:tblW w:w="0" w:type="auto"/>
+        <w:tblLook w:val="04A0" w:firstRow="1" w:lastRow="0" w:firstColumn="1" w:lastColumn="0" w:noHBand="0" w:noVBand="1"/>
+      </w:tblPr>
+      <w:tblGrid>
+        <w:gridCol w:w="4247"/>
+        <w:gridCol w:w="4247"/>
+      </w:tblGrid>
+      <w:tr>
+        <w:tc>
+          <w:tcPr>
+            <w:tcW w:w="4247" w:type="dxa"/>
+          </w:tcPr>
+          <w:p>
+            <w:pPr>
+              <w:rPr>
+                <w:rFonts w:eastAsiaTheme="minorHAnsi"/>
+                <w:sz w:val="24"/>
+                <w:szCs w:val="24"/>
+              </w:rPr>
+            </w:pPr>
+            <w:r>
+              <w:rPr>
+                <w:rFonts w:eastAsiaTheme="minorHAnsi"/>
+                <w:sz w:val="24"/>
+                <w:szCs w:val="24"/>
+              </w:rPr>
+              <w:t>ID</w:t>
+            </w:r>
+          </w:p>
+        </w:tc>
+        <w:tc>
+          <w:tcPr>
+            <w:tcW w:w="4247" w:type="dxa"/>
+          </w:tcPr>
+          <w:p>
+            <w:pPr>
+              <w:rPr>
+                <w:rFonts w:eastAsiaTheme="minorHAnsi"/>
+                <w:sz w:val="24"/>
+                <w:szCs w:val="24"/>
+              </w:rPr>
+            </w:pPr>
+            <w:r>
+              <w:rPr>
+                <w:rFonts w:eastAsiaTheme="minorHAnsi"/>
+                <w:sz w:val="24"/>
+                <w:szCs w:val="24"/>
+              </w:rPr>
+              <w:t>T2</w:t>
+            </w:r>
+          </w:p>
+        </w:tc>
+      </w:tr>
+      <w:tr>
+        <w:tc>
+          <w:tcPr>
+            <w:tcW w:w="4247" w:type="dxa"/>
+          </w:tcPr>
+          <w:p>
+            <w:pPr>
+              <w:rPr>
+                <w:rFonts w:eastAsiaTheme="minorHAnsi"/>
+                <w:sz w:val="24"/>
+                <w:szCs w:val="24"/>
+              </w:rPr>
+            </w:pPr>
+            <w:r>
+              <w:rPr>
+                <w:rFonts w:eastAsiaTheme="minorHAnsi"/>
+                <w:sz w:val="24"/>
+                <w:szCs w:val="24"/>
+              </w:rPr>
+              <w:t>Caso de teste</w:t>
+            </w:r>
+          </w:p>
+        </w:tc>
+        <w:tc>
+          <w:tcPr>
+            <w:tcW w:w="4247" w:type="dxa"/>
+          </w:tcPr>
+          <w:p>
+            <w:pPr>
+              <w:rPr>
+                <w:rFonts w:eastAsiaTheme="minorHAnsi"/>
+                <w:sz w:val="24"/>
+                <w:szCs w:val="24"/>
+              </w:rPr>
+            </w:pPr>
+            <w:r>
+              <w:rPr>
+                <w:rFonts w:eastAsiaTheme="minorHAnsi"/>
+                <w:sz w:val="24"/>
+                <w:szCs w:val="24"/>
+              </w:rPr>
+              <w:t>Entrar com o tipo A de calculo</w:t>
+            </w:r>
+          </w:p>
+        </w:tc>
+      </w:tr>
+      <w:tr>
+        <w:tc>
+          <w:tcPr>
+            <w:tcW w:w="4247" w:type="dxa"/>
+          </w:tcPr>
+          <w:p>
+            <w:pPr>
+              <w:rPr>
+                <w:rFonts w:eastAsiaTheme="minorHAnsi"/>
+                <w:sz w:val="24"/>
+                <w:szCs w:val="24"/>
+              </w:rPr>
+            </w:pPr>
+            <w:r>
+              <w:rPr>
+                <w:rFonts w:eastAsiaTheme="minorHAnsi"/>
+                <w:sz w:val="24"/>
+                <w:szCs w:val="24"/>
+              </w:rPr>
+              <w:t>Dados de teste</w:t>
+            </w:r>
+          </w:p>
+        </w:tc>
+        <w:tc>
+          <w:tcPr>
+            <w:tcW w:w="4247" w:type="dxa"/>
+          </w:tcPr>
+          <w:p>
+            <w:pPr>
+              <w:rPr>
+                <w:rFonts w:eastAsiaTheme="minorHAnsi"/>
+                <w:sz w:val="24"/>
+                <w:szCs w:val="24"/>
+              </w:rPr>
+            </w:pPr>
+            <w:r>
+              <w:rPr>
+                <w:rFonts w:eastAsiaTheme="minorHAnsi"/>
+                <w:sz w:val="24"/>
+                <w:szCs w:val="24"/>
+              </w:rPr>
+              <w:t>A</w:t>
+            </w:r>
+          </w:p>
+        </w:tc>
+      </w:tr>
+      <w:tr>
+        <w:tc>
+          <w:tcPr>
+            <w:tcW w:w="4247" w:type="dxa"/>
+          </w:tcPr>
+          <w:p>
+            <w:pPr>
+              <w:rPr>
+                <w:rFonts w:eastAsiaTheme="minorHAnsi"/>
+                <w:sz w:val="24"/>
+                <w:szCs w:val="24"/>
+              </w:rPr>
+            </w:pPr>
+            <w:r>
+              <w:rPr>
+                <w:rFonts w:eastAsiaTheme="minorHAnsi"/>
+                <w:sz w:val="24"/>
+                <w:szCs w:val="24"/>
+              </w:rPr>
+              <w:t>Resultado esperado</w:t>
+            </w:r>
+          </w:p>
+        </w:tc>
+        <w:tc>
+          <w:tcPr>
+            <w:tcW w:w="4247" w:type="dxa"/>
+          </w:tcPr>
+          <w:p>
+            <w:pPr>
+              <w:rPr>
+                <w:rFonts w:eastAsiaTheme="minorHAnsi"/>
+                <w:sz w:val="24"/>
+                <w:szCs w:val="24"/>
+              </w:rPr>
+            </w:pPr>
+            <w:r>
+              <w:rPr>
+                <w:rFonts w:eastAsiaTheme="minorHAnsi"/>
+                <w:sz w:val="24"/>
+                <w:szCs w:val="24"/>
+              </w:rPr>
+              <w:t xml:space="preserve">O sistema não acusar erro </w:t>
+            </w:r>
+          </w:p>
+        </w:tc>
+      </w:tr>
+    </w:tbl>
+    <w:p>
+      <w:pPr>
+        <w:rPr>
+          <w:rFonts w:eastAsiaTheme="minorHAnsi"/>
+          <w:sz w:val="24"/>
+          <w:szCs w:val="24"/>
+        </w:rPr>
+      </w:pPr>
+    </w:p>
+    <w:tbl>
+      <w:tblPr>
+        <w:tblStyle w:val="Tabelacomgrade"/>
+        <w:tblpPr w:leftFromText="141" w:rightFromText="141" w:vertAnchor="text" w:horzAnchor="margin" w:tblpY="93"/>
+        <w:tblW w:w="0" w:type="auto"/>
+        <w:tblLook w:val="04A0" w:firstRow="1" w:lastRow="0" w:firstColumn="1" w:lastColumn="0" w:noHBand="0" w:noVBand="1"/>
+      </w:tblPr>
+      <w:tblGrid>
+        <w:gridCol w:w="4247"/>
+        <w:gridCol w:w="4247"/>
+      </w:tblGrid>
+      <w:tr>
+        <w:tc>
+          <w:tcPr>
+            <w:tcW w:w="4247" w:type="dxa"/>
+          </w:tcPr>
+          <w:p>
+            <w:pPr>
+              <w:rPr>
+                <w:rFonts w:eastAsiaTheme="minorHAnsi"/>
+                <w:sz w:val="24"/>
+                <w:szCs w:val="24"/>
+              </w:rPr>
+            </w:pPr>
+            <w:r>
+              <w:rPr>
+                <w:rFonts w:eastAsiaTheme="minorHAnsi"/>
+                <w:sz w:val="24"/>
+                <w:szCs w:val="24"/>
+              </w:rPr>
+              <w:t>ID</w:t>
+            </w:r>
+          </w:p>
+        </w:tc>
+        <w:tc>
+          <w:tcPr>
+            <w:tcW w:w="4247" w:type="dxa"/>
+          </w:tcPr>
+          <w:p>
+            <w:pPr>
+              <w:rPr>
+                <w:rFonts w:eastAsiaTheme="minorHAnsi"/>
+                <w:sz w:val="24"/>
+                <w:szCs w:val="24"/>
+              </w:rPr>
+            </w:pPr>
+            <w:r>
+              <w:rPr>
+                <w:rFonts w:eastAsiaTheme="minorHAnsi"/>
+                <w:sz w:val="24"/>
+                <w:szCs w:val="24"/>
+              </w:rPr>
+              <w:t>T3</w:t>
+            </w:r>
+          </w:p>
+        </w:tc>
+      </w:tr>
+      <w:tr>
+        <w:tc>
+          <w:tcPr>
+            <w:tcW w:w="4247" w:type="dxa"/>
+          </w:tcPr>
+          <w:p>
+            <w:pPr>
+              <w:rPr>
+                <w:rFonts w:eastAsiaTheme="minorHAnsi"/>
+                <w:sz w:val="24"/>
+                <w:szCs w:val="24"/>
+              </w:rPr>
+            </w:pPr>
+            <w:r>
+              <w:rPr>
+                <w:rFonts w:eastAsiaTheme="minorHAnsi"/>
+                <w:sz w:val="24"/>
+                <w:szCs w:val="24"/>
+              </w:rPr>
+              <w:t>Caso de teste</w:t>
+            </w:r>
+          </w:p>
+        </w:tc>
+        <w:tc>
+          <w:tcPr>
+            <w:tcW w:w="4247" w:type="dxa"/>
+          </w:tcPr>
+          <w:p>
+            <w:pPr>
+              <w:rPr>
+                <w:rFonts w:eastAsiaTheme="minorHAnsi"/>
+                <w:sz w:val="24"/>
+                <w:szCs w:val="24"/>
+              </w:rPr>
+            </w:pPr>
+            <w:r>
+              <w:rPr>
+                <w:rFonts w:eastAsiaTheme="minorHAnsi"/>
+                <w:sz w:val="24"/>
+                <w:szCs w:val="24"/>
+              </w:rPr>
+              <w:t>Entrar com o tipo B de calculo</w:t>
+            </w:r>
+          </w:p>
+        </w:tc>
+      </w:tr>
+      <w:tr>
+        <w:tc>
+          <w:tcPr>
+            <w:tcW w:w="4247" w:type="dxa"/>
+          </w:tcPr>
+          <w:p>
+            <w:pPr>
+              <w:rPr>
+                <w:rFonts w:eastAsiaTheme="minorHAnsi"/>
+                <w:sz w:val="24"/>
+                <w:szCs w:val="24"/>
+              </w:rPr>
+            </w:pPr>
+            <w:r>
+              <w:rPr>
+                <w:rFonts w:eastAsiaTheme="minorHAnsi"/>
+                <w:sz w:val="24"/>
+                <w:szCs w:val="24"/>
+              </w:rPr>
+              <w:t>Dados de teste</w:t>
+            </w:r>
+          </w:p>
+        </w:tc>
+        <w:tc>
+          <w:tcPr>
+            <w:tcW w:w="4247" w:type="dxa"/>
+          </w:tcPr>
+          <w:p>
+            <w:pPr>
+              <w:rPr>
+                <w:rFonts w:eastAsiaTheme="minorHAnsi"/>
+                <w:sz w:val="24"/>
+                <w:szCs w:val="24"/>
+              </w:rPr>
+            </w:pPr>
+            <w:r>
+              <w:rPr>
+                <w:rFonts w:eastAsiaTheme="minorHAnsi"/>
+                <w:sz w:val="24"/>
+                <w:szCs w:val="24"/>
+              </w:rPr>
+              <w:t>B</w:t>
+            </w:r>
+          </w:p>
+        </w:tc>
+      </w:tr>
+      <w:tr>
+        <w:tc>
+          <w:tcPr>
+            <w:tcW w:w="4247" w:type="dxa"/>
+          </w:tcPr>
+          <w:p>
+            <w:pPr>
+              <w:rPr>
+                <w:rFonts w:eastAsiaTheme="minorHAnsi"/>
+                <w:sz w:val="24"/>
+                <w:szCs w:val="24"/>
+              </w:rPr>
+            </w:pPr>
+            <w:r>
+              <w:rPr>
+                <w:rFonts w:eastAsiaTheme="minorHAnsi"/>
+                <w:sz w:val="24"/>
+                <w:szCs w:val="24"/>
+              </w:rPr>
+              <w:t>Resultado esperado</w:t>
+            </w:r>
+          </w:p>
+        </w:tc>
+        <w:tc>
+          <w:tcPr>
+            <w:tcW w:w="4247" w:type="dxa"/>
+          </w:tcPr>
+          <w:p>
+            <w:pPr>
+              <w:rPr>
+                <w:rFonts w:eastAsiaTheme="minorHAnsi"/>
+                <w:sz w:val="24"/>
+                <w:szCs w:val="24"/>
+              </w:rPr>
+            </w:pPr>
+            <w:r>
+              <w:rPr>
+                <w:rFonts w:eastAsiaTheme="minorHAnsi"/>
+                <w:sz w:val="24"/>
+                <w:szCs w:val="24"/>
+              </w:rPr>
+              <w:t xml:space="preserve">O sistema não acusar erro </w:t>
+            </w:r>
+          </w:p>
+        </w:tc>
+      </w:tr>
+    </w:tbl>
+    <w:p>
+      <w:pPr>
+        <w:rPr>
+          <w:rFonts w:eastAsiaTheme="minorHAnsi"/>
+          <w:sz w:val="24"/>
+          <w:szCs w:val="24"/>
+        </w:rPr>
+      </w:pPr>
+    </w:p>
+    <w:p>
+      <w:pPr>
+        <w:rPr>
+          <w:rFonts w:eastAsiaTheme="minorHAnsi"/>
+          <w:sz w:val="24"/>
+          <w:szCs w:val="24"/>
+        </w:rPr>
+      </w:pPr>
+    </w:p>
+    <w:tbl>
+      <w:tblPr>
+        <w:tblStyle w:val="Tabelacomgrade"/>
+        <w:tblpPr w:leftFromText="141" w:rightFromText="141" w:vertAnchor="text" w:horzAnchor="margin" w:tblpY="93"/>
+        <w:tblW w:w="0" w:type="auto"/>
+        <w:tblLook w:val="04A0" w:firstRow="1" w:lastRow="0" w:firstColumn="1" w:lastColumn="0" w:noHBand="0" w:noVBand="1"/>
+      </w:tblPr>
+      <w:tblGrid>
+        <w:gridCol w:w="4247"/>
+        <w:gridCol w:w="4247"/>
+      </w:tblGrid>
+      <w:tr>
+        <w:tc>
+          <w:tcPr>
+            <w:tcW w:w="4247" w:type="dxa"/>
+          </w:tcPr>
+          <w:p>
+            <w:pPr>
+              <w:rPr>
+                <w:rFonts w:eastAsiaTheme="minorHAnsi"/>
+                <w:sz w:val="24"/>
+                <w:szCs w:val="24"/>
+              </w:rPr>
+            </w:pPr>
+            <w:r>
+              <w:rPr>
+                <w:rFonts w:eastAsiaTheme="minorHAnsi"/>
+                <w:sz w:val="24"/>
+                <w:szCs w:val="24"/>
+              </w:rPr>
+              <w:t>ID</w:t>
+            </w:r>
+          </w:p>
+        </w:tc>
+        <w:tc>
+          <w:tcPr>
+            <w:tcW w:w="4247" w:type="dxa"/>
+          </w:tcPr>
+          <w:p>
+            <w:pPr>
+              <w:rPr>
+                <w:rFonts w:eastAsiaTheme="minorHAnsi"/>
+                <w:sz w:val="24"/>
+                <w:szCs w:val="24"/>
+              </w:rPr>
+            </w:pPr>
+            <w:r>
+              <w:rPr>
+                <w:rFonts w:eastAsiaTheme="minorHAnsi"/>
+                <w:sz w:val="24"/>
+                <w:szCs w:val="24"/>
+              </w:rPr>
+              <w:t>T4</w:t>
+            </w:r>
+          </w:p>
+        </w:tc>
+      </w:tr>
+      <w:tr>
+        <w:tc>
+          <w:tcPr>
+            <w:tcW w:w="4247" w:type="dxa"/>
+          </w:tcPr>
+          <w:p>
+            <w:pPr>
+              <w:rPr>
+                <w:rFonts w:eastAsiaTheme="minorHAnsi"/>
+                <w:sz w:val="24"/>
+                <w:szCs w:val="24"/>
+              </w:rPr>
+            </w:pPr>
+            <w:r>
+              <w:rPr>
+                <w:rFonts w:eastAsiaTheme="minorHAnsi"/>
+                <w:sz w:val="24"/>
+                <w:szCs w:val="24"/>
+              </w:rPr>
+              <w:t>Caso de teste</w:t>
+            </w:r>
+          </w:p>
+        </w:tc>
+        <w:tc>
+          <w:tcPr>
+            <w:tcW w:w="4247" w:type="dxa"/>
+          </w:tcPr>
+          <w:p>
+            <w:pPr>
+              <w:rPr>
+                <w:rFonts w:eastAsiaTheme="minorHAnsi"/>
+                <w:sz w:val="24"/>
+                <w:szCs w:val="24"/>
+              </w:rPr>
+            </w:pPr>
+            <w:r>
+              <w:rPr>
+                <w:rFonts w:eastAsiaTheme="minorHAnsi"/>
+                <w:sz w:val="24"/>
+                <w:szCs w:val="24"/>
+              </w:rPr>
+              <w:t>Conferir resultados</w:t>
+            </w:r>
+          </w:p>
+        </w:tc>
+      </w:tr>
+      <w:tr>
+        <w:tc>
+          <w:tcPr>
+            <w:tcW w:w="4247" w:type="dxa"/>
+          </w:tcPr>
+          <w:p>
+            <w:pPr>
+              <w:rPr>
+                <w:rFonts w:eastAsiaTheme="minorHAnsi"/>
+                <w:sz w:val="24"/>
+                <w:szCs w:val="24"/>
+              </w:rPr>
+            </w:pPr>
+            <w:r>
+              <w:rPr>
+                <w:rFonts w:eastAsiaTheme="minorHAnsi"/>
+                <w:sz w:val="24"/>
+                <w:szCs w:val="24"/>
+              </w:rPr>
+              <w:t>Dados de teste</w:t>
+            </w:r>
+          </w:p>
+        </w:tc>
+        <w:tc>
+          <w:tcPr>
+            <w:tcW w:w="4247" w:type="dxa"/>
+          </w:tcPr>
+          <w:p>
+            <w:pPr>
+              <w:rPr>
+                <w:rFonts w:eastAsiaTheme="minorHAnsi"/>
+                <w:sz w:val="24"/>
+                <w:szCs w:val="24"/>
+              </w:rPr>
+            </w:pPr>
+            <w:r>
+              <w:rPr>
+                <w:rFonts w:eastAsiaTheme="minorHAnsi"/>
+                <w:sz w:val="24"/>
+                <w:szCs w:val="24"/>
+              </w:rPr>
+              <w:t>---</w:t>
+            </w:r>
+          </w:p>
+        </w:tc>
+      </w:tr>
+      <w:tr>
+        <w:tc>
+          <w:tcPr>
+            <w:tcW w:w="4247" w:type="dxa"/>
+          </w:tcPr>
+          <w:p>
+            <w:pPr>
+              <w:rPr>
+                <w:rFonts w:eastAsiaTheme="minorHAnsi"/>
+                <w:sz w:val="24"/>
+                <w:szCs w:val="24"/>
+              </w:rPr>
+            </w:pPr>
+            <w:r>
+              <w:rPr>
+                <w:rFonts w:eastAsiaTheme="minorHAnsi"/>
+                <w:sz w:val="24"/>
+                <w:szCs w:val="24"/>
+              </w:rPr>
+              <w:t>Resultado esperado</w:t>
+            </w:r>
+          </w:p>
+        </w:tc>
+        <w:tc>
+          <w:tcPr>
+            <w:tcW w:w="4247" w:type="dxa"/>
+          </w:tcPr>
+          <w:p>
+            <w:pPr>
+              <w:rPr>
+                <w:rFonts w:eastAsiaTheme="minorHAnsi"/>
+                <w:sz w:val="24"/>
+                <w:szCs w:val="24"/>
+              </w:rPr>
+            </w:pPr>
+            <w:r>
+              <w:rPr>
+                <w:rFonts w:eastAsiaTheme="minorHAnsi"/>
+                <w:sz w:val="24"/>
+                <w:szCs w:val="24"/>
+              </w:rPr>
+              <w:t xml:space="preserve">Para </w:t>
+            </w:r>
+            <w:r>
+              <w:rPr>
+                <w:rFonts w:eastAsiaTheme="minorHAnsi"/>
+                <w:sz w:val="24"/>
+                <w:szCs w:val="24"/>
+              </w:rPr>
+              <w:t>o tipo A = 2, REPROVADO</w:t>
+            </w:r>
+          </w:p>
+          <w:p>
+            <w:pPr>
+              <w:rPr>
+                <w:rFonts w:eastAsiaTheme="minorHAnsi"/>
+                <w:sz w:val="24"/>
+                <w:szCs w:val="24"/>
+              </w:rPr>
+            </w:pPr>
+            <w:r>
+              <w:rPr>
+                <w:rFonts w:eastAsiaTheme="minorHAnsi"/>
+                <w:sz w:val="24"/>
+                <w:szCs w:val="24"/>
+              </w:rPr>
+              <w:t>Para o tipo B = 1,7, RE</w:t>
+            </w:r>
+            <w:r>
+              <w:rPr>
+                <w:rFonts w:eastAsiaTheme="minorHAnsi"/>
+                <w:sz w:val="24"/>
+                <w:szCs w:val="24"/>
+              </w:rPr>
+              <w:t>PROVADO</w:t>
+            </w:r>
+          </w:p>
+        </w:tc>
+      </w:tr>
+    </w:tbl>
+    <w:p>
+      <w:pPr>
+        <w:rPr>
+          <w:rFonts w:eastAsiaTheme="minorHAnsi"/>
+          <w:sz w:val="24"/>
+          <w:szCs w:val="24"/>
+        </w:rPr>
+      </w:pPr>
+    </w:p>
+    <w:p>
+      <w:pPr>
+        <w:rPr>
+          <w:rFonts w:eastAsiaTheme="minorHAnsi"/>
+          <w:sz w:val="24"/>
+          <w:szCs w:val="24"/>
+        </w:rPr>
+      </w:pPr>
     </w:p>
     <w:p>
       <w:pPr>
@@ -700,82 +3626,6 @@
           <w:lang w:val="en-US"/>
         </w:rPr>
       </w:pPr>
-    </w:p>
-    <w:p>
-      <w:pPr>
-        <w:rPr>
-          <w:sz w:val="24"/>
-          <w:szCs w:val="24"/>
-        </w:rPr>
-      </w:pPr>
-      <w:r>
-        <w:rPr>
-          <w:sz w:val="24"/>
-          <w:szCs w:val="24"/>
-        </w:rPr>
-        <w:t>Técnicas</w:t>
-      </w:r>
-    </w:p>
-    <w:p>
-      <w:pPr>
-        <w:rPr>
-          <w:sz w:val="24"/>
-          <w:szCs w:val="24"/>
-          <w:lang w:val="en-US"/>
-        </w:rPr>
-      </w:pPr>
-      <w:r>
-        <w:rPr>
-          <w:sz w:val="24"/>
-          <w:szCs w:val="24"/>
-        </w:rPr>
-        <w:t>Usamos o teste funcional pois avaliamos pela interface do sistema e junto o teste não funcional que avaliou e afirmou sua usabilidade e eficiência</w:t>
-      </w:r>
-      <w:r>
-        <w:rPr>
-          <w:sz w:val="24"/>
-          <w:szCs w:val="24"/>
-          <w:lang w:val="en-US"/>
-        </w:rPr>
-        <w:t xml:space="preserve">, </w:t>
-      </w:r>
-      <w:r>
-        <w:rPr>
-          <w:sz w:val="24"/>
-          <w:szCs w:val="24"/>
-        </w:rPr>
-        <w:t>podendo</w:t>
-      </w:r>
-      <w:r>
-        <w:rPr>
-          <w:sz w:val="24"/>
-          <w:szCs w:val="24"/>
-          <w:lang w:val="en-US"/>
-        </w:rPr>
-        <w:t xml:space="preserve"> </w:t>
-      </w:r>
-      <w:r>
-        <w:rPr>
-          <w:sz w:val="24"/>
-          <w:szCs w:val="24"/>
-        </w:rPr>
-        <w:t>assim</w:t>
-      </w:r>
-      <w:r>
-        <w:rPr>
-          <w:sz w:val="24"/>
-          <w:szCs w:val="24"/>
-        </w:rPr>
-        <w:t xml:space="preserve"> confirma se o sistema foi entregue de forma satisfatória. </w:t>
-      </w:r>
-      <w:r>
-        <w:rPr>
-          <w:sz w:val="24"/>
-          <w:szCs w:val="24"/>
-          <w:lang w:val="en-US"/>
-        </w:rPr>
-        <w:t xml:space="preserve"> </w:t>
-      </w:r>
     </w:p>
     <w:p>
       <w:pPr>
@@ -1436,7 +4286,7 @@
     <w:next w:val="Normal"/>
     <w:link w:val="Ttulo2Char"/>
     <w:qFormat/>
-    <w:rsid w:val="002D5086"/>
+    <w:rsid w:val="00DF6356"/>
     <w:pPr>
       <w:numPr>
         <w:ilvl w:val="1"/>
@@ -1444,7 +4294,8 @@
       <w:outlineLvl w:val="1"/>
     </w:pPr>
     <w:rPr>
-      <w:sz w:val="20"/>
+      <w:rFonts w:ascii="Times New Roman" w:hAnsi="Times New Roman"/>
+      <w:sz w:val="28"/>
     </w:rPr>
   </w:style>
   <w:style w:type="paragraph" w:styleId="Ttulo3">
@@ -1582,6 +4433,7 @@
   <w:style w:type="character" w:default="1" w:styleId="Fontepargpadro">
     <w:name w:val="Default Paragraph Font"/>
     <w:uiPriority w:val="1"/>
+    <w:semiHidden/>
     <w:unhideWhenUsed/>
   </w:style>
   <w:style w:type="table" w:default="1" w:styleId="Tabelanormal">
@@ -1622,13 +4474,12 @@
     <w:name w:val="Título 2 Char"/>
     <w:basedOn w:val="Fontepargpadro"/>
     <w:link w:val="Ttulo2"/>
-    <w:rsid w:val="002D5086"/>
+    <w:rsid w:val="00DF6356"/>
     <w:rPr>
-      <w:rFonts w:ascii="Arial" w:eastAsia="Times New Roman" w:hAnsi="Arial" w:cs="Times New Roman"/>
+      <w:rFonts w:ascii="Times New Roman" w:eastAsia="Times New Roman" w:hAnsi="Times New Roman" w:cs="Times New Roman"/>
       <w:b/>
-      <w:sz w:val="20"/>
+      <w:sz w:val="28"/>
       <w:szCs w:val="20"/>
-      <w:lang w:val="en-US"/>
     </w:rPr>
   </w:style>
   <w:style w:type="character" w:customStyle="1" w:styleId="Ttulo3Char">
@@ -1753,6 +4604,32 @@
       <w:ind w:left="720"/>
       <w:contextualSpacing/>
     </w:pPr>
+  </w:style>
+  <w:style w:type="table" w:styleId="Tabelacomgrade">
+    <w:name w:val="Table Grid"/>
+    <w:basedOn w:val="Tabelanormal"/>
+    <w:uiPriority w:val="39"/>
+    <w:rsid w:val="00A17A29"/>
+    <w:pPr>
+      <w:spacing w:after="0" w:line="240" w:lineRule="auto"/>
+    </w:pPr>
+    <w:tblPr>
+      <w:tblInd w:w="0" w:type="dxa"/>
+      <w:tblBorders>
+        <w:top w:val="single" w:sz="4" w:space="0" w:color="auto"/>
+        <w:left w:val="single" w:sz="4" w:space="0" w:color="auto"/>
+        <w:bottom w:val="single" w:sz="4" w:space="0" w:color="auto"/>
+        <w:right w:val="single" w:sz="4" w:space="0" w:color="auto"/>
+        <w:insideH w:val="single" w:sz="4" w:space="0" w:color="auto"/>
+        <w:insideV w:val="single" w:sz="4" w:space="0" w:color="auto"/>
+      </w:tblBorders>
+      <w:tblCellMar>
+        <w:top w:w="0" w:type="dxa"/>
+        <w:left w:w="108" w:type="dxa"/>
+        <w:bottom w:w="0" w:type="dxa"/>
+        <w:right w:w="108" w:type="dxa"/>
+      </w:tblCellMar>
+    </w:tblPr>
   </w:style>
 </w:styles>
 </file>

</xml_diff>